<commit_message>
XIP controller crude test
</commit_message>
<xml_diff>
--- a/doc/RVAT技术手册（草案）.docx
+++ b/doc/RVAT技术手册（草案）.docx
@@ -422,6 +422,7 @@
                 <w:szCs w:val="24"/>
               </w:rPr>
             </w:pPr>
+            <w:proofErr w:type="gramStart"/>
             <w:r>
               <w:rPr>
                 <w:rFonts w:ascii="微软雅黑" w:eastAsia="微软雅黑" w:hAnsi="微软雅黑" w:hint="eastAsia"/>
@@ -430,6 +431,7 @@
               </w:rPr>
               <w:t>常值零</w:t>
             </w:r>
+            <w:proofErr w:type="gramEnd"/>
           </w:p>
         </w:tc>
         <w:tc>
@@ -3743,7 +3745,39 @@
                 <w:sz w:val="24"/>
                 <w:szCs w:val="24"/>
               </w:rPr>
-              <w:t>保留</w:t>
+              <w:t>对软件透明的N</w:t>
+            </w:r>
+            <w:r>
+              <w:rPr>
+                <w:rFonts w:ascii="微软雅黑" w:eastAsia="微软雅黑" w:hAnsi="微软雅黑"/>
+                <w:sz w:val="24"/>
+                <w:szCs w:val="24"/>
+              </w:rPr>
+              <w:t>UMA</w:t>
+            </w:r>
+            <w:r>
+              <w:rPr>
+                <w:rFonts w:ascii="微软雅黑" w:eastAsia="微软雅黑" w:hAnsi="微软雅黑" w:hint="eastAsia"/>
+                <w:sz w:val="24"/>
+                <w:szCs w:val="24"/>
+              </w:rPr>
+              <w:t>节点内存区，透过A</w:t>
+            </w:r>
+            <w:r>
+              <w:rPr>
+                <w:rFonts w:ascii="微软雅黑" w:eastAsia="微软雅黑" w:hAnsi="微软雅黑"/>
+                <w:sz w:val="24"/>
+                <w:szCs w:val="24"/>
+              </w:rPr>
+              <w:t>PB</w:t>
+            </w:r>
+            <w:r>
+              <w:rPr>
+                <w:rFonts w:ascii="微软雅黑" w:eastAsia="微软雅黑" w:hAnsi="微软雅黑" w:hint="eastAsia"/>
+                <w:sz w:val="24"/>
+                <w:szCs w:val="24"/>
+              </w:rPr>
+              <w:t>配置，节点可伸缩可热插拔</w:t>
             </w:r>
           </w:p>
         </w:tc>
@@ -3853,18 +3887,41 @@
         <w:tc>
           <w:tcPr>
             <w:tcW w:w="4615" w:type="dxa"/>
-            <w:vMerge/>
-          </w:tcPr>
-          <w:p>
-            <w:pPr>
-              <w:widowControl/>
-              <w:jc w:val="left"/>
-              <w:rPr>
-                <w:rFonts w:ascii="微软雅黑" w:eastAsia="微软雅黑" w:hAnsi="微软雅黑"/>
-                <w:sz w:val="24"/>
-                <w:szCs w:val="24"/>
-              </w:rPr>
-            </w:pPr>
+          </w:tcPr>
+          <w:p>
+            <w:pPr>
+              <w:widowControl/>
+              <w:jc w:val="left"/>
+              <w:rPr>
+                <w:rFonts w:ascii="微软雅黑" w:eastAsia="微软雅黑" w:hAnsi="微软雅黑"/>
+                <w:sz w:val="24"/>
+                <w:szCs w:val="24"/>
+              </w:rPr>
+            </w:pPr>
+            <w:r>
+              <w:rPr>
+                <w:rFonts w:ascii="微软雅黑" w:eastAsia="微软雅黑" w:hAnsi="微软雅黑" w:hint="eastAsia"/>
+                <w:sz w:val="24"/>
+                <w:szCs w:val="24"/>
+              </w:rPr>
+              <w:t>B</w:t>
+            </w:r>
+            <w:r>
+              <w:rPr>
+                <w:rFonts w:ascii="微软雅黑" w:eastAsia="微软雅黑" w:hAnsi="微软雅黑"/>
+                <w:sz w:val="24"/>
+                <w:szCs w:val="24"/>
+              </w:rPr>
+              <w:t>RAM</w:t>
+            </w:r>
+            <w:r>
+              <w:rPr>
+                <w:rFonts w:ascii="微软雅黑" w:eastAsia="微软雅黑" w:hAnsi="微软雅黑" w:hint="eastAsia"/>
+                <w:sz w:val="24"/>
+                <w:szCs w:val="24"/>
+              </w:rPr>
+              <w:t>区</w:t>
+            </w:r>
           </w:p>
         </w:tc>
       </w:tr>
@@ -3917,23 +3974,25 @@
           <w:sz w:val="24"/>
           <w:szCs w:val="24"/>
         </w:rPr>
-        <w:t>芯片进行读取，</w:t>
+        <w:t>芯片进行读取，以确定实际上有多少内存可用。如可能，在非</w:t>
       </w:r>
+      <w:proofErr w:type="spellStart"/>
       <w:r>
         <w:rPr>
           <w:rFonts w:ascii="微软雅黑" w:eastAsia="微软雅黑" w:hAnsi="微软雅黑" w:hint="eastAsia"/>
           <w:sz w:val="24"/>
           <w:szCs w:val="24"/>
         </w:rPr>
-        <w:t>以确定实际上有多少内存可用。</w:t>
+        <w:t>Fastboot</w:t>
       </w:r>
+      <w:proofErr w:type="spellEnd"/>
       <w:r>
         <w:rPr>
           <w:rFonts w:ascii="微软雅黑" w:eastAsia="微软雅黑" w:hAnsi="微软雅黑" w:hint="eastAsia"/>
           <w:sz w:val="24"/>
           <w:szCs w:val="24"/>
         </w:rPr>
-        <w:t>如可能，在非Fastboot模式下对</w:t>
+        <w:t>模式下对</w:t>
       </w:r>
       <w:r>
         <w:rPr>
@@ -4044,15 +4103,15 @@
         <w:tblLook w:val="04A0" w:firstRow="1" w:lastRow="0" w:firstColumn="1" w:lastColumn="0" w:noHBand="0" w:noVBand="1"/>
       </w:tblPr>
       <w:tblGrid>
-        <w:gridCol w:w="1950"/>
-        <w:gridCol w:w="1163"/>
-        <w:gridCol w:w="1380"/>
-        <w:gridCol w:w="3803"/>
+        <w:gridCol w:w="1129"/>
+        <w:gridCol w:w="1843"/>
+        <w:gridCol w:w="1516"/>
+        <w:gridCol w:w="3808"/>
       </w:tblGrid>
       <w:tr>
         <w:tc>
           <w:tcPr>
-            <w:tcW w:w="2074" w:type="dxa"/>
+            <w:tcW w:w="1129" w:type="dxa"/>
             <w:vMerge w:val="restart"/>
           </w:tcPr>
           <w:p>
@@ -4061,15 +4120,13 @@
               <w:jc w:val="left"/>
               <w:rPr>
                 <w:rFonts w:ascii="微软雅黑" w:eastAsia="微软雅黑" w:hAnsi="微软雅黑"/>
-                <w:sz w:val="24"/>
-                <w:szCs w:val="24"/>
-              </w:rPr>
-            </w:pPr>
-            <w:r>
-              <w:rPr>
-                <w:rFonts w:ascii="微软雅黑" w:eastAsia="微软雅黑" w:hAnsi="微软雅黑" w:hint="eastAsia"/>
-                <w:sz w:val="24"/>
-                <w:szCs w:val="24"/>
+                <w:szCs w:val="21"/>
+              </w:rPr>
+            </w:pPr>
+            <w:r>
+              <w:rPr>
+                <w:rFonts w:ascii="微软雅黑" w:eastAsia="微软雅黑" w:hAnsi="微软雅黑" w:hint="eastAsia"/>
+                <w:szCs w:val="21"/>
               </w:rPr>
               <w:t>大段１</w:t>
             </w:r>
@@ -4077,23 +4134,21 @@
         </w:tc>
         <w:tc>
           <w:tcPr>
-            <w:tcW w:w="756" w:type="dxa"/>
-          </w:tcPr>
-          <w:p>
-            <w:pPr>
-              <w:widowControl/>
-              <w:jc w:val="left"/>
-              <w:rPr>
-                <w:rFonts w:ascii="微软雅黑" w:eastAsia="微软雅黑" w:hAnsi="微软雅黑"/>
-                <w:sz w:val="24"/>
-                <w:szCs w:val="24"/>
-              </w:rPr>
-            </w:pPr>
-            <w:r>
-              <w:rPr>
-                <w:rFonts w:ascii="微软雅黑" w:eastAsia="微软雅黑" w:hAnsi="微软雅黑" w:hint="eastAsia"/>
-                <w:sz w:val="24"/>
-                <w:szCs w:val="24"/>
+            <w:tcW w:w="1843" w:type="dxa"/>
+          </w:tcPr>
+          <w:p>
+            <w:pPr>
+              <w:widowControl/>
+              <w:jc w:val="left"/>
+              <w:rPr>
+                <w:rFonts w:ascii="微软雅黑" w:eastAsia="微软雅黑" w:hAnsi="微软雅黑"/>
+                <w:szCs w:val="21"/>
+              </w:rPr>
+            </w:pPr>
+            <w:r>
+              <w:rPr>
+                <w:rFonts w:ascii="微软雅黑" w:eastAsia="微软雅黑" w:hAnsi="微软雅黑" w:hint="eastAsia"/>
+                <w:szCs w:val="21"/>
               </w:rPr>
               <w:t>段</w:t>
             </w:r>
@@ -4101,23 +4156,21 @@
         </w:tc>
         <w:tc>
           <w:tcPr>
-            <w:tcW w:w="1418" w:type="dxa"/>
-          </w:tcPr>
-          <w:p>
-            <w:pPr>
-              <w:widowControl/>
-              <w:jc w:val="left"/>
-              <w:rPr>
-                <w:rFonts w:ascii="微软雅黑" w:eastAsia="微软雅黑" w:hAnsi="微软雅黑"/>
-                <w:sz w:val="24"/>
-                <w:szCs w:val="24"/>
-              </w:rPr>
-            </w:pPr>
-            <w:r>
-              <w:rPr>
-                <w:rFonts w:ascii="微软雅黑" w:eastAsia="微软雅黑" w:hAnsi="微软雅黑" w:hint="eastAsia"/>
-                <w:sz w:val="24"/>
-                <w:szCs w:val="24"/>
+            <w:tcW w:w="1516" w:type="dxa"/>
+          </w:tcPr>
+          <w:p>
+            <w:pPr>
+              <w:widowControl/>
+              <w:jc w:val="left"/>
+              <w:rPr>
+                <w:rFonts w:ascii="微软雅黑" w:eastAsia="微软雅黑" w:hAnsi="微软雅黑"/>
+                <w:szCs w:val="21"/>
+              </w:rPr>
+            </w:pPr>
+            <w:r>
+              <w:rPr>
+                <w:rFonts w:ascii="微软雅黑" w:eastAsia="微软雅黑" w:hAnsi="微软雅黑" w:hint="eastAsia"/>
+                <w:szCs w:val="21"/>
               </w:rPr>
               <w:t>小段</w:t>
             </w:r>
@@ -4125,23 +4178,21 @@
         </w:tc>
         <w:tc>
           <w:tcPr>
-            <w:tcW w:w="4048" w:type="dxa"/>
-          </w:tcPr>
-          <w:p>
-            <w:pPr>
-              <w:widowControl/>
-              <w:jc w:val="left"/>
-              <w:rPr>
-                <w:rFonts w:ascii="微软雅黑" w:eastAsia="微软雅黑" w:hAnsi="微软雅黑"/>
-                <w:sz w:val="24"/>
-                <w:szCs w:val="24"/>
-              </w:rPr>
-            </w:pPr>
-            <w:r>
-              <w:rPr>
-                <w:rFonts w:ascii="微软雅黑" w:eastAsia="微软雅黑" w:hAnsi="微软雅黑" w:hint="eastAsia"/>
-                <w:sz w:val="24"/>
-                <w:szCs w:val="24"/>
+            <w:tcW w:w="3808" w:type="dxa"/>
+          </w:tcPr>
+          <w:p>
+            <w:pPr>
+              <w:widowControl/>
+              <w:jc w:val="left"/>
+              <w:rPr>
+                <w:rFonts w:ascii="微软雅黑" w:eastAsia="微软雅黑" w:hAnsi="微软雅黑"/>
+                <w:szCs w:val="21"/>
+              </w:rPr>
+            </w:pPr>
+            <w:r>
+              <w:rPr>
+                <w:rFonts w:ascii="微软雅黑" w:eastAsia="微软雅黑" w:hAnsi="微软雅黑" w:hint="eastAsia"/>
+                <w:szCs w:val="21"/>
               </w:rPr>
               <w:t>描述</w:t>
             </w:r>
@@ -4151,24 +4202,23 @@
       <w:tr>
         <w:tc>
           <w:tcPr>
-            <w:tcW w:w="2074" w:type="dxa"/>
-            <w:vMerge/>
-          </w:tcPr>
-          <w:p>
-            <w:pPr>
-              <w:widowControl/>
-              <w:jc w:val="left"/>
-              <w:rPr>
-                <w:rFonts w:ascii="微软雅黑" w:eastAsia="微软雅黑" w:hAnsi="微软雅黑"/>
-                <w:sz w:val="24"/>
-                <w:szCs w:val="24"/>
-              </w:rPr>
-            </w:pPr>
-          </w:p>
-        </w:tc>
-        <w:tc>
-          <w:tcPr>
-            <w:tcW w:w="756" w:type="dxa"/>
+            <w:tcW w:w="1129" w:type="dxa"/>
+            <w:vMerge/>
+          </w:tcPr>
+          <w:p>
+            <w:pPr>
+              <w:widowControl/>
+              <w:jc w:val="left"/>
+              <w:rPr>
+                <w:rFonts w:ascii="微软雅黑" w:eastAsia="微软雅黑" w:hAnsi="微软雅黑"/>
+                <w:szCs w:val="21"/>
+              </w:rPr>
+            </w:pPr>
+          </w:p>
+        </w:tc>
+        <w:tc>
+          <w:tcPr>
+            <w:tcW w:w="1843" w:type="dxa"/>
             <w:vMerge w:val="restart"/>
           </w:tcPr>
           <w:p>
@@ -4177,47 +4227,56 @@
               <w:jc w:val="left"/>
               <w:rPr>
                 <w:rFonts w:ascii="微软雅黑" w:eastAsia="微软雅黑" w:hAnsi="微软雅黑"/>
-                <w:sz w:val="24"/>
-                <w:szCs w:val="24"/>
-              </w:rPr>
-            </w:pPr>
-            <w:r>
-              <w:rPr>
-                <w:rFonts w:ascii="微软雅黑" w:eastAsia="微软雅黑" w:hAnsi="微软雅黑" w:hint="eastAsia"/>
-                <w:sz w:val="24"/>
-                <w:szCs w:val="24"/>
+                <w:szCs w:val="21"/>
+              </w:rPr>
+            </w:pPr>
+            <w:r>
+              <w:rPr>
+                <w:rFonts w:ascii="微软雅黑" w:eastAsia="微软雅黑" w:hAnsi="微软雅黑" w:hint="eastAsia"/>
+                <w:szCs w:val="21"/>
               </w:rPr>
               <w:t>S0</w:t>
             </w:r>
             <w:r>
               <w:rPr>
                 <w:rFonts w:ascii="微软雅黑" w:eastAsia="微软雅黑" w:hAnsi="微软雅黑" w:hint="eastAsia"/>
-                <w:sz w:val="24"/>
-                <w:szCs w:val="24"/>
-              </w:rPr>
-              <w:t>（ISA）</w:t>
-            </w:r>
-          </w:p>
-        </w:tc>
-        <w:tc>
-          <w:tcPr>
-            <w:tcW w:w="1418" w:type="dxa"/>
-          </w:tcPr>
-          <w:p>
-            <w:pPr>
-              <w:widowControl/>
-              <w:jc w:val="left"/>
-              <w:rPr>
-                <w:rFonts w:ascii="微软雅黑" w:eastAsia="微软雅黑" w:hAnsi="微软雅黑"/>
-                <w:sz w:val="24"/>
-                <w:szCs w:val="24"/>
-              </w:rPr>
-            </w:pPr>
-            <w:r>
-              <w:rPr>
-                <w:rFonts w:ascii="微软雅黑" w:eastAsia="微软雅黑" w:hAnsi="微软雅黑" w:hint="eastAsia"/>
-                <w:sz w:val="24"/>
-                <w:szCs w:val="24"/>
+                <w:szCs w:val="21"/>
+              </w:rPr>
+              <w:t>（ISA</w:t>
+            </w:r>
+            <w:r>
+              <w:rPr>
+                <w:rFonts w:ascii="微软雅黑" w:eastAsia="微软雅黑" w:hAnsi="微软雅黑"/>
+                <w:szCs w:val="21"/>
+              </w:rPr>
+              <w:t xml:space="preserve"> MEM</w:t>
+            </w:r>
+            <w:r>
+              <w:rPr>
+                <w:rFonts w:ascii="微软雅黑" w:eastAsia="微软雅黑" w:hAnsi="微软雅黑" w:hint="eastAsia"/>
+                <w:szCs w:val="21"/>
+              </w:rPr>
+              <w:t>）</w:t>
+            </w:r>
+          </w:p>
+        </w:tc>
+        <w:tc>
+          <w:tcPr>
+            <w:tcW w:w="1516" w:type="dxa"/>
+          </w:tcPr>
+          <w:p>
+            <w:pPr>
+              <w:widowControl/>
+              <w:jc w:val="left"/>
+              <w:rPr>
+                <w:rFonts w:ascii="微软雅黑" w:eastAsia="微软雅黑" w:hAnsi="微软雅黑"/>
+                <w:szCs w:val="21"/>
+              </w:rPr>
+            </w:pPr>
+            <w:r>
+              <w:rPr>
+                <w:rFonts w:ascii="微软雅黑" w:eastAsia="微软雅黑" w:hAnsi="微软雅黑" w:hint="eastAsia"/>
+                <w:szCs w:val="21"/>
               </w:rPr>
               <w:t>SS0</w:t>
             </w:r>
@@ -4225,7 +4284,7 @@
         </w:tc>
         <w:tc>
           <w:tcPr>
-            <w:tcW w:w="4048" w:type="dxa"/>
+            <w:tcW w:w="3808" w:type="dxa"/>
             <w:vMerge w:val="restart"/>
           </w:tcPr>
           <w:p>
@@ -4234,15 +4293,13 @@
               <w:jc w:val="left"/>
               <w:rPr>
                 <w:rFonts w:ascii="微软雅黑" w:eastAsia="微软雅黑" w:hAnsi="微软雅黑"/>
-                <w:sz w:val="24"/>
-                <w:szCs w:val="24"/>
-              </w:rPr>
-            </w:pPr>
-            <w:r>
-              <w:rPr>
-                <w:rFonts w:ascii="微软雅黑" w:eastAsia="微软雅黑" w:hAnsi="微软雅黑" w:hint="eastAsia"/>
-                <w:sz w:val="24"/>
-                <w:szCs w:val="24"/>
+                <w:szCs w:val="21"/>
+              </w:rPr>
+            </w:pPr>
+            <w:r>
+              <w:rPr>
+                <w:rFonts w:ascii="微软雅黑" w:eastAsia="微软雅黑" w:hAnsi="微软雅黑" w:hint="eastAsia"/>
+                <w:szCs w:val="21"/>
               </w:rPr>
               <w:t>ISA插槽，内存区</w:t>
             </w:r>
@@ -4252,57 +4309,53 @@
       <w:tr>
         <w:tc>
           <w:tcPr>
-            <w:tcW w:w="2074" w:type="dxa"/>
-            <w:vMerge/>
-          </w:tcPr>
-          <w:p>
-            <w:pPr>
-              <w:widowControl/>
-              <w:jc w:val="left"/>
-              <w:rPr>
-                <w:rFonts w:ascii="微软雅黑" w:eastAsia="微软雅黑" w:hAnsi="微软雅黑"/>
-                <w:sz w:val="24"/>
-                <w:szCs w:val="24"/>
-              </w:rPr>
-            </w:pPr>
-          </w:p>
-        </w:tc>
-        <w:tc>
-          <w:tcPr>
-            <w:tcW w:w="756" w:type="dxa"/>
-            <w:vMerge/>
-          </w:tcPr>
-          <w:p>
-            <w:pPr>
-              <w:widowControl/>
-              <w:jc w:val="left"/>
-              <w:rPr>
-                <w:rFonts w:ascii="微软雅黑" w:eastAsia="微软雅黑" w:hAnsi="微软雅黑"/>
-                <w:sz w:val="24"/>
-                <w:szCs w:val="24"/>
-              </w:rPr>
-            </w:pPr>
-          </w:p>
-        </w:tc>
-        <w:tc>
-          <w:tcPr>
-            <w:tcW w:w="1418" w:type="dxa"/>
-          </w:tcPr>
-          <w:p>
-            <w:pPr>
-              <w:widowControl/>
-              <w:jc w:val="left"/>
-              <w:rPr>
-                <w:rFonts w:ascii="微软雅黑" w:eastAsia="微软雅黑" w:hAnsi="微软雅黑"/>
-                <w:sz w:val="24"/>
-                <w:szCs w:val="24"/>
-              </w:rPr>
-            </w:pPr>
-            <w:r>
-              <w:rPr>
-                <w:rFonts w:ascii="微软雅黑" w:eastAsia="微软雅黑" w:hAnsi="微软雅黑" w:hint="eastAsia"/>
-                <w:sz w:val="24"/>
-                <w:szCs w:val="24"/>
+            <w:tcW w:w="1129" w:type="dxa"/>
+            <w:vMerge/>
+          </w:tcPr>
+          <w:p>
+            <w:pPr>
+              <w:widowControl/>
+              <w:jc w:val="left"/>
+              <w:rPr>
+                <w:rFonts w:ascii="微软雅黑" w:eastAsia="微软雅黑" w:hAnsi="微软雅黑"/>
+                <w:szCs w:val="21"/>
+              </w:rPr>
+            </w:pPr>
+          </w:p>
+        </w:tc>
+        <w:tc>
+          <w:tcPr>
+            <w:tcW w:w="1843" w:type="dxa"/>
+            <w:vMerge/>
+          </w:tcPr>
+          <w:p>
+            <w:pPr>
+              <w:widowControl/>
+              <w:jc w:val="left"/>
+              <w:rPr>
+                <w:rFonts w:ascii="微软雅黑" w:eastAsia="微软雅黑" w:hAnsi="微软雅黑"/>
+                <w:szCs w:val="21"/>
+              </w:rPr>
+            </w:pPr>
+          </w:p>
+        </w:tc>
+        <w:tc>
+          <w:tcPr>
+            <w:tcW w:w="1516" w:type="dxa"/>
+          </w:tcPr>
+          <w:p>
+            <w:pPr>
+              <w:widowControl/>
+              <w:jc w:val="left"/>
+              <w:rPr>
+                <w:rFonts w:ascii="微软雅黑" w:eastAsia="微软雅黑" w:hAnsi="微软雅黑"/>
+                <w:szCs w:val="21"/>
+              </w:rPr>
+            </w:pPr>
+            <w:r>
+              <w:rPr>
+                <w:rFonts w:ascii="微软雅黑" w:eastAsia="微软雅黑" w:hAnsi="微软雅黑" w:hint="eastAsia"/>
+                <w:szCs w:val="21"/>
               </w:rPr>
               <w:t>……</w:t>
             </w:r>
@@ -4310,76 +4363,71 @@
         </w:tc>
         <w:tc>
           <w:tcPr>
-            <w:tcW w:w="4048" w:type="dxa"/>
-            <w:vMerge/>
-          </w:tcPr>
-          <w:p>
-            <w:pPr>
-              <w:widowControl/>
-              <w:jc w:val="left"/>
-              <w:rPr>
-                <w:rFonts w:ascii="微软雅黑" w:eastAsia="微软雅黑" w:hAnsi="微软雅黑"/>
-                <w:sz w:val="24"/>
-                <w:szCs w:val="24"/>
-              </w:rPr>
-            </w:pPr>
-          </w:p>
-        </w:tc>
-      </w:tr>
-      <w:tr>
-        <w:tc>
-          <w:tcPr>
-            <w:tcW w:w="2074" w:type="dxa"/>
-            <w:vMerge/>
-          </w:tcPr>
-          <w:p>
-            <w:pPr>
-              <w:widowControl/>
-              <w:jc w:val="left"/>
-              <w:rPr>
-                <w:rFonts w:ascii="微软雅黑" w:eastAsia="微软雅黑" w:hAnsi="微软雅黑"/>
-                <w:sz w:val="24"/>
-                <w:szCs w:val="24"/>
-              </w:rPr>
-            </w:pPr>
-          </w:p>
-        </w:tc>
-        <w:tc>
-          <w:tcPr>
-            <w:tcW w:w="756" w:type="dxa"/>
-            <w:vMerge/>
-          </w:tcPr>
-          <w:p>
-            <w:pPr>
-              <w:widowControl/>
-              <w:jc w:val="left"/>
-              <w:rPr>
-                <w:rFonts w:ascii="微软雅黑" w:eastAsia="微软雅黑" w:hAnsi="微软雅黑"/>
-                <w:sz w:val="24"/>
-                <w:szCs w:val="24"/>
-              </w:rPr>
-            </w:pPr>
-          </w:p>
-        </w:tc>
-        <w:tc>
-          <w:tcPr>
-            <w:tcW w:w="1418" w:type="dxa"/>
-          </w:tcPr>
-          <w:p>
-            <w:pPr>
-              <w:widowControl/>
-              <w:jc w:val="left"/>
-              <w:rPr>
-                <w:rFonts w:ascii="微软雅黑" w:eastAsia="微软雅黑" w:hAnsi="微软雅黑"/>
-                <w:sz w:val="24"/>
-                <w:szCs w:val="24"/>
-              </w:rPr>
-            </w:pPr>
-            <w:r>
-              <w:rPr>
-                <w:rFonts w:ascii="微软雅黑" w:eastAsia="微软雅黑" w:hAnsi="微软雅黑" w:hint="eastAsia"/>
-                <w:sz w:val="24"/>
-                <w:szCs w:val="24"/>
+            <w:tcW w:w="3808" w:type="dxa"/>
+            <w:vMerge/>
+          </w:tcPr>
+          <w:p>
+            <w:pPr>
+              <w:widowControl/>
+              <w:jc w:val="left"/>
+              <w:rPr>
+                <w:rFonts w:ascii="微软雅黑" w:eastAsia="微软雅黑" w:hAnsi="微软雅黑"/>
+                <w:szCs w:val="21"/>
+              </w:rPr>
+            </w:pPr>
+          </w:p>
+        </w:tc>
+      </w:tr>
+      <w:tr>
+        <w:tc>
+          <w:tcPr>
+            <w:tcW w:w="1129" w:type="dxa"/>
+            <w:vMerge/>
+          </w:tcPr>
+          <w:p>
+            <w:pPr>
+              <w:widowControl/>
+              <w:jc w:val="left"/>
+              <w:rPr>
+                <w:rFonts w:ascii="微软雅黑" w:eastAsia="微软雅黑" w:hAnsi="微软雅黑"/>
+                <w:szCs w:val="21"/>
+              </w:rPr>
+            </w:pPr>
+          </w:p>
+        </w:tc>
+        <w:tc>
+          <w:tcPr>
+            <w:tcW w:w="1843" w:type="dxa"/>
+            <w:vMerge/>
+          </w:tcPr>
+          <w:p>
+            <w:pPr>
+              <w:widowControl/>
+              <w:jc w:val="left"/>
+              <w:rPr>
+                <w:rFonts w:ascii="微软雅黑" w:eastAsia="微软雅黑" w:hAnsi="微软雅黑"/>
+                <w:szCs w:val="21"/>
+              </w:rPr>
+            </w:pPr>
+          </w:p>
+        </w:tc>
+        <w:tc>
+          <w:tcPr>
+            <w:tcW w:w="1516" w:type="dxa"/>
+          </w:tcPr>
+          <w:p>
+            <w:pPr>
+              <w:widowControl/>
+              <w:jc w:val="left"/>
+              <w:rPr>
+                <w:rFonts w:ascii="微软雅黑" w:eastAsia="微软雅黑" w:hAnsi="微软雅黑"/>
+                <w:szCs w:val="21"/>
+              </w:rPr>
+            </w:pPr>
+            <w:r>
+              <w:rPr>
+                <w:rFonts w:ascii="微软雅黑" w:eastAsia="微软雅黑" w:hAnsi="微软雅黑" w:hint="eastAsia"/>
+                <w:szCs w:val="21"/>
               </w:rPr>
               <w:t>SS255</w:t>
             </w:r>
@@ -4387,43 +4435,41 @@
         </w:tc>
         <w:tc>
           <w:tcPr>
-            <w:tcW w:w="4048" w:type="dxa"/>
-            <w:vMerge/>
-          </w:tcPr>
-          <w:p>
-            <w:pPr>
-              <w:widowControl/>
-              <w:jc w:val="left"/>
-              <w:rPr>
-                <w:rFonts w:ascii="微软雅黑" w:eastAsia="微软雅黑" w:hAnsi="微软雅黑"/>
-                <w:sz w:val="24"/>
-                <w:szCs w:val="24"/>
-              </w:rPr>
-            </w:pPr>
-          </w:p>
-        </w:tc>
-      </w:tr>
-      <w:tr>
-        <w:tc>
-          <w:tcPr>
-            <w:tcW w:w="2074" w:type="dxa"/>
-            <w:vMerge/>
-          </w:tcPr>
-          <w:p>
-            <w:pPr>
-              <w:widowControl/>
-              <w:jc w:val="left"/>
-              <w:rPr>
-                <w:rFonts w:ascii="微软雅黑" w:eastAsia="微软雅黑" w:hAnsi="微软雅黑"/>
-                <w:sz w:val="24"/>
-                <w:szCs w:val="24"/>
-              </w:rPr>
-            </w:pPr>
-          </w:p>
-        </w:tc>
-        <w:tc>
-          <w:tcPr>
-            <w:tcW w:w="756" w:type="dxa"/>
+            <w:tcW w:w="3808" w:type="dxa"/>
+            <w:vMerge/>
+          </w:tcPr>
+          <w:p>
+            <w:pPr>
+              <w:widowControl/>
+              <w:jc w:val="left"/>
+              <w:rPr>
+                <w:rFonts w:ascii="微软雅黑" w:eastAsia="微软雅黑" w:hAnsi="微软雅黑"/>
+                <w:szCs w:val="21"/>
+              </w:rPr>
+            </w:pPr>
+          </w:p>
+        </w:tc>
+      </w:tr>
+      <w:tr>
+        <w:tc>
+          <w:tcPr>
+            <w:tcW w:w="1129" w:type="dxa"/>
+            <w:vMerge/>
+          </w:tcPr>
+          <w:p>
+            <w:pPr>
+              <w:widowControl/>
+              <w:jc w:val="left"/>
+              <w:rPr>
+                <w:rFonts w:ascii="微软雅黑" w:eastAsia="微软雅黑" w:hAnsi="微软雅黑"/>
+                <w:szCs w:val="21"/>
+              </w:rPr>
+            </w:pPr>
+          </w:p>
+        </w:tc>
+        <w:tc>
+          <w:tcPr>
+            <w:tcW w:w="1843" w:type="dxa"/>
             <w:vMerge w:val="restart"/>
           </w:tcPr>
           <w:p>
@@ -4432,47 +4478,56 @@
               <w:jc w:val="left"/>
               <w:rPr>
                 <w:rFonts w:ascii="微软雅黑" w:eastAsia="微软雅黑" w:hAnsi="微软雅黑"/>
-                <w:sz w:val="24"/>
-                <w:szCs w:val="24"/>
-              </w:rPr>
-            </w:pPr>
-            <w:r>
-              <w:rPr>
-                <w:rFonts w:ascii="微软雅黑" w:eastAsia="微软雅黑" w:hAnsi="微软雅黑" w:hint="eastAsia"/>
-                <w:sz w:val="24"/>
-                <w:szCs w:val="24"/>
+                <w:szCs w:val="21"/>
+              </w:rPr>
+            </w:pPr>
+            <w:r>
+              <w:rPr>
+                <w:rFonts w:ascii="微软雅黑" w:eastAsia="微软雅黑" w:hAnsi="微软雅黑" w:hint="eastAsia"/>
+                <w:szCs w:val="21"/>
               </w:rPr>
               <w:t>S１</w:t>
             </w:r>
             <w:r>
               <w:rPr>
                 <w:rFonts w:ascii="微软雅黑" w:eastAsia="微软雅黑" w:hAnsi="微软雅黑" w:hint="eastAsia"/>
-                <w:sz w:val="24"/>
-                <w:szCs w:val="24"/>
-              </w:rPr>
-              <w:t>（ISA）</w:t>
-            </w:r>
-          </w:p>
-        </w:tc>
-        <w:tc>
-          <w:tcPr>
-            <w:tcW w:w="1418" w:type="dxa"/>
-          </w:tcPr>
-          <w:p>
-            <w:pPr>
-              <w:widowControl/>
-              <w:jc w:val="left"/>
-              <w:rPr>
-                <w:rFonts w:ascii="微软雅黑" w:eastAsia="微软雅黑" w:hAnsi="微软雅黑"/>
-                <w:sz w:val="24"/>
-                <w:szCs w:val="24"/>
-              </w:rPr>
-            </w:pPr>
-            <w:r>
-              <w:rPr>
-                <w:rFonts w:ascii="微软雅黑" w:eastAsia="微软雅黑" w:hAnsi="微软雅黑" w:hint="eastAsia"/>
-                <w:sz w:val="24"/>
-                <w:szCs w:val="24"/>
+                <w:szCs w:val="21"/>
+              </w:rPr>
+              <w:t>（ISA</w:t>
+            </w:r>
+            <w:r>
+              <w:rPr>
+                <w:rFonts w:ascii="微软雅黑" w:eastAsia="微软雅黑" w:hAnsi="微软雅黑"/>
+                <w:szCs w:val="21"/>
+              </w:rPr>
+              <w:t xml:space="preserve"> IO</w:t>
+            </w:r>
+            <w:r>
+              <w:rPr>
+                <w:rFonts w:ascii="微软雅黑" w:eastAsia="微软雅黑" w:hAnsi="微软雅黑" w:hint="eastAsia"/>
+                <w:szCs w:val="21"/>
+              </w:rPr>
+              <w:t>）</w:t>
+            </w:r>
+          </w:p>
+        </w:tc>
+        <w:tc>
+          <w:tcPr>
+            <w:tcW w:w="1516" w:type="dxa"/>
+          </w:tcPr>
+          <w:p>
+            <w:pPr>
+              <w:widowControl/>
+              <w:jc w:val="left"/>
+              <w:rPr>
+                <w:rFonts w:ascii="微软雅黑" w:eastAsia="微软雅黑" w:hAnsi="微软雅黑"/>
+                <w:szCs w:val="21"/>
+              </w:rPr>
+            </w:pPr>
+            <w:r>
+              <w:rPr>
+                <w:rFonts w:ascii="微软雅黑" w:eastAsia="微软雅黑" w:hAnsi="微软雅黑" w:hint="eastAsia"/>
+                <w:szCs w:val="21"/>
               </w:rPr>
               <w:t>SS０</w:t>
             </w:r>
@@ -4480,23 +4535,21 @@
         </w:tc>
         <w:tc>
           <w:tcPr>
-            <w:tcW w:w="4048" w:type="dxa"/>
-          </w:tcPr>
-          <w:p>
-            <w:pPr>
-              <w:widowControl/>
-              <w:jc w:val="left"/>
-              <w:rPr>
-                <w:rFonts w:ascii="微软雅黑" w:eastAsia="微软雅黑" w:hAnsi="微软雅黑"/>
-                <w:sz w:val="24"/>
-                <w:szCs w:val="24"/>
-              </w:rPr>
-            </w:pPr>
-            <w:r>
-              <w:rPr>
-                <w:rFonts w:ascii="微软雅黑" w:eastAsia="微软雅黑" w:hAnsi="微软雅黑" w:hint="eastAsia"/>
-                <w:sz w:val="24"/>
-                <w:szCs w:val="24"/>
+            <w:tcW w:w="3808" w:type="dxa"/>
+          </w:tcPr>
+          <w:p>
+            <w:pPr>
+              <w:widowControl/>
+              <w:jc w:val="left"/>
+              <w:rPr>
+                <w:rFonts w:ascii="微软雅黑" w:eastAsia="微软雅黑" w:hAnsi="微软雅黑"/>
+                <w:szCs w:val="21"/>
+              </w:rPr>
+            </w:pPr>
+            <w:r>
+              <w:rPr>
+                <w:rFonts w:ascii="微软雅黑" w:eastAsia="微软雅黑" w:hAnsi="微软雅黑" w:hint="eastAsia"/>
+                <w:szCs w:val="21"/>
               </w:rPr>
               <w:t>ISA插槽　IO区</w:t>
             </w:r>
@@ -4506,57 +4559,53 @@
       <w:tr>
         <w:tc>
           <w:tcPr>
-            <w:tcW w:w="2074" w:type="dxa"/>
-            <w:vMerge/>
-          </w:tcPr>
-          <w:p>
-            <w:pPr>
-              <w:widowControl/>
-              <w:jc w:val="left"/>
-              <w:rPr>
-                <w:rFonts w:ascii="微软雅黑" w:eastAsia="微软雅黑" w:hAnsi="微软雅黑"/>
-                <w:sz w:val="24"/>
-                <w:szCs w:val="24"/>
-              </w:rPr>
-            </w:pPr>
-          </w:p>
-        </w:tc>
-        <w:tc>
-          <w:tcPr>
-            <w:tcW w:w="756" w:type="dxa"/>
-            <w:vMerge/>
-          </w:tcPr>
-          <w:p>
-            <w:pPr>
-              <w:widowControl/>
-              <w:jc w:val="left"/>
-              <w:rPr>
-                <w:rFonts w:ascii="微软雅黑" w:eastAsia="微软雅黑" w:hAnsi="微软雅黑"/>
-                <w:sz w:val="24"/>
-                <w:szCs w:val="24"/>
-              </w:rPr>
-            </w:pPr>
-          </w:p>
-        </w:tc>
-        <w:tc>
-          <w:tcPr>
-            <w:tcW w:w="1418" w:type="dxa"/>
-          </w:tcPr>
-          <w:p>
-            <w:pPr>
-              <w:widowControl/>
-              <w:jc w:val="left"/>
-              <w:rPr>
-                <w:rFonts w:ascii="微软雅黑" w:eastAsia="微软雅黑" w:hAnsi="微软雅黑"/>
-                <w:sz w:val="24"/>
-                <w:szCs w:val="24"/>
-              </w:rPr>
-            </w:pPr>
-            <w:r>
-              <w:rPr>
-                <w:rFonts w:ascii="微软雅黑" w:eastAsia="微软雅黑" w:hAnsi="微软雅黑" w:hint="eastAsia"/>
-                <w:sz w:val="24"/>
-                <w:szCs w:val="24"/>
+            <w:tcW w:w="1129" w:type="dxa"/>
+            <w:vMerge/>
+          </w:tcPr>
+          <w:p>
+            <w:pPr>
+              <w:widowControl/>
+              <w:jc w:val="left"/>
+              <w:rPr>
+                <w:rFonts w:ascii="微软雅黑" w:eastAsia="微软雅黑" w:hAnsi="微软雅黑"/>
+                <w:szCs w:val="21"/>
+              </w:rPr>
+            </w:pPr>
+          </w:p>
+        </w:tc>
+        <w:tc>
+          <w:tcPr>
+            <w:tcW w:w="1843" w:type="dxa"/>
+            <w:vMerge/>
+          </w:tcPr>
+          <w:p>
+            <w:pPr>
+              <w:widowControl/>
+              <w:jc w:val="left"/>
+              <w:rPr>
+                <w:rFonts w:ascii="微软雅黑" w:eastAsia="微软雅黑" w:hAnsi="微软雅黑"/>
+                <w:szCs w:val="21"/>
+              </w:rPr>
+            </w:pPr>
+          </w:p>
+        </w:tc>
+        <w:tc>
+          <w:tcPr>
+            <w:tcW w:w="1516" w:type="dxa"/>
+          </w:tcPr>
+          <w:p>
+            <w:pPr>
+              <w:widowControl/>
+              <w:jc w:val="left"/>
+              <w:rPr>
+                <w:rFonts w:ascii="微软雅黑" w:eastAsia="微软雅黑" w:hAnsi="微软雅黑"/>
+                <w:szCs w:val="21"/>
+              </w:rPr>
+            </w:pPr>
+            <w:r>
+              <w:rPr>
+                <w:rFonts w:ascii="微软雅黑" w:eastAsia="微软雅黑" w:hAnsi="微软雅黑" w:hint="eastAsia"/>
+                <w:szCs w:val="21"/>
               </w:rPr>
               <w:t>……</w:t>
             </w:r>
@@ -4564,7 +4613,7 @@
         </w:tc>
         <w:tc>
           <w:tcPr>
-            <w:tcW w:w="4048" w:type="dxa"/>
+            <w:tcW w:w="3808" w:type="dxa"/>
             <w:vMerge w:val="restart"/>
           </w:tcPr>
           <w:p>
@@ -4573,15 +4622,13 @@
               <w:jc w:val="left"/>
               <w:rPr>
                 <w:rFonts w:ascii="微软雅黑" w:eastAsia="微软雅黑" w:hAnsi="微软雅黑"/>
-                <w:sz w:val="24"/>
-                <w:szCs w:val="24"/>
-              </w:rPr>
-            </w:pPr>
-            <w:r>
-              <w:rPr>
-                <w:rFonts w:ascii="微软雅黑" w:eastAsia="微软雅黑" w:hAnsi="微软雅黑" w:hint="eastAsia"/>
-                <w:sz w:val="24"/>
-                <w:szCs w:val="24"/>
+                <w:szCs w:val="21"/>
+              </w:rPr>
+            </w:pPr>
+            <w:r>
+              <w:rPr>
+                <w:rFonts w:ascii="微软雅黑" w:eastAsia="微软雅黑" w:hAnsi="微软雅黑" w:hint="eastAsia"/>
+                <w:szCs w:val="21"/>
               </w:rPr>
               <w:t>保留</w:t>
             </w:r>
@@ -4591,57 +4638,53 @@
       <w:tr>
         <w:tc>
           <w:tcPr>
-            <w:tcW w:w="2074" w:type="dxa"/>
-            <w:vMerge/>
-          </w:tcPr>
-          <w:p>
-            <w:pPr>
-              <w:widowControl/>
-              <w:jc w:val="left"/>
-              <w:rPr>
-                <w:rFonts w:ascii="微软雅黑" w:eastAsia="微软雅黑" w:hAnsi="微软雅黑"/>
-                <w:sz w:val="24"/>
-                <w:szCs w:val="24"/>
-              </w:rPr>
-            </w:pPr>
-          </w:p>
-        </w:tc>
-        <w:tc>
-          <w:tcPr>
-            <w:tcW w:w="756" w:type="dxa"/>
-            <w:vMerge/>
-          </w:tcPr>
-          <w:p>
-            <w:pPr>
-              <w:widowControl/>
-              <w:jc w:val="left"/>
-              <w:rPr>
-                <w:rFonts w:ascii="微软雅黑" w:eastAsia="微软雅黑" w:hAnsi="微软雅黑"/>
-                <w:sz w:val="24"/>
-                <w:szCs w:val="24"/>
-              </w:rPr>
-            </w:pPr>
-          </w:p>
-        </w:tc>
-        <w:tc>
-          <w:tcPr>
-            <w:tcW w:w="1418" w:type="dxa"/>
-          </w:tcPr>
-          <w:p>
-            <w:pPr>
-              <w:widowControl/>
-              <w:jc w:val="left"/>
-              <w:rPr>
-                <w:rFonts w:ascii="微软雅黑" w:eastAsia="微软雅黑" w:hAnsi="微软雅黑"/>
-                <w:sz w:val="24"/>
-                <w:szCs w:val="24"/>
-              </w:rPr>
-            </w:pPr>
-            <w:r>
-              <w:rPr>
-                <w:rFonts w:ascii="微软雅黑" w:eastAsia="微软雅黑" w:hAnsi="微软雅黑" w:hint="eastAsia"/>
-                <w:sz w:val="24"/>
-                <w:szCs w:val="24"/>
+            <w:tcW w:w="1129" w:type="dxa"/>
+            <w:vMerge/>
+          </w:tcPr>
+          <w:p>
+            <w:pPr>
+              <w:widowControl/>
+              <w:jc w:val="left"/>
+              <w:rPr>
+                <w:rFonts w:ascii="微软雅黑" w:eastAsia="微软雅黑" w:hAnsi="微软雅黑"/>
+                <w:szCs w:val="21"/>
+              </w:rPr>
+            </w:pPr>
+          </w:p>
+        </w:tc>
+        <w:tc>
+          <w:tcPr>
+            <w:tcW w:w="1843" w:type="dxa"/>
+            <w:vMerge/>
+          </w:tcPr>
+          <w:p>
+            <w:pPr>
+              <w:widowControl/>
+              <w:jc w:val="left"/>
+              <w:rPr>
+                <w:rFonts w:ascii="微软雅黑" w:eastAsia="微软雅黑" w:hAnsi="微软雅黑"/>
+                <w:szCs w:val="21"/>
+              </w:rPr>
+            </w:pPr>
+          </w:p>
+        </w:tc>
+        <w:tc>
+          <w:tcPr>
+            <w:tcW w:w="1516" w:type="dxa"/>
+          </w:tcPr>
+          <w:p>
+            <w:pPr>
+              <w:widowControl/>
+              <w:jc w:val="left"/>
+              <w:rPr>
+                <w:rFonts w:ascii="微软雅黑" w:eastAsia="微软雅黑" w:hAnsi="微软雅黑"/>
+                <w:szCs w:val="21"/>
+              </w:rPr>
+            </w:pPr>
+            <w:r>
+              <w:rPr>
+                <w:rFonts w:ascii="微软雅黑" w:eastAsia="微软雅黑" w:hAnsi="微软雅黑" w:hint="eastAsia"/>
+                <w:szCs w:val="21"/>
               </w:rPr>
               <w:t>SS２５５</w:t>
             </w:r>
@@ -4649,43 +4692,41 @@
         </w:tc>
         <w:tc>
           <w:tcPr>
-            <w:tcW w:w="4048" w:type="dxa"/>
-            <w:vMerge/>
-          </w:tcPr>
-          <w:p>
-            <w:pPr>
-              <w:widowControl/>
-              <w:jc w:val="left"/>
-              <w:rPr>
-                <w:rFonts w:ascii="微软雅黑" w:eastAsia="微软雅黑" w:hAnsi="微软雅黑"/>
-                <w:sz w:val="24"/>
-                <w:szCs w:val="24"/>
-              </w:rPr>
-            </w:pPr>
-          </w:p>
-        </w:tc>
-      </w:tr>
-      <w:tr>
-        <w:tc>
-          <w:tcPr>
-            <w:tcW w:w="2074" w:type="dxa"/>
-            <w:vMerge/>
-          </w:tcPr>
-          <w:p>
-            <w:pPr>
-              <w:widowControl/>
-              <w:jc w:val="left"/>
-              <w:rPr>
-                <w:rFonts w:ascii="微软雅黑" w:eastAsia="微软雅黑" w:hAnsi="微软雅黑"/>
-                <w:sz w:val="24"/>
-                <w:szCs w:val="24"/>
-              </w:rPr>
-            </w:pPr>
-          </w:p>
-        </w:tc>
-        <w:tc>
-          <w:tcPr>
-            <w:tcW w:w="756" w:type="dxa"/>
+            <w:tcW w:w="3808" w:type="dxa"/>
+            <w:vMerge/>
+          </w:tcPr>
+          <w:p>
+            <w:pPr>
+              <w:widowControl/>
+              <w:jc w:val="left"/>
+              <w:rPr>
+                <w:rFonts w:ascii="微软雅黑" w:eastAsia="微软雅黑" w:hAnsi="微软雅黑"/>
+                <w:szCs w:val="21"/>
+              </w:rPr>
+            </w:pPr>
+          </w:p>
+        </w:tc>
+      </w:tr>
+      <w:tr>
+        <w:tc>
+          <w:tcPr>
+            <w:tcW w:w="1129" w:type="dxa"/>
+            <w:vMerge/>
+          </w:tcPr>
+          <w:p>
+            <w:pPr>
+              <w:widowControl/>
+              <w:jc w:val="left"/>
+              <w:rPr>
+                <w:rFonts w:ascii="微软雅黑" w:eastAsia="微软雅黑" w:hAnsi="微软雅黑"/>
+                <w:szCs w:val="21"/>
+              </w:rPr>
+            </w:pPr>
+          </w:p>
+        </w:tc>
+        <w:tc>
+          <w:tcPr>
+            <w:tcW w:w="1843" w:type="dxa"/>
             <w:vMerge w:val="restart"/>
           </w:tcPr>
           <w:p>
@@ -4694,23 +4735,20 @@
               <w:jc w:val="left"/>
               <w:rPr>
                 <w:rFonts w:ascii="微软雅黑" w:eastAsia="微软雅黑" w:hAnsi="微软雅黑"/>
-                <w:sz w:val="24"/>
-                <w:szCs w:val="24"/>
-              </w:rPr>
-            </w:pPr>
-            <w:r>
-              <w:rPr>
-                <w:rFonts w:ascii="微软雅黑" w:eastAsia="微软雅黑" w:hAnsi="微软雅黑" w:hint="eastAsia"/>
-                <w:sz w:val="24"/>
-                <w:szCs w:val="24"/>
+                <w:szCs w:val="21"/>
+              </w:rPr>
+            </w:pPr>
+            <w:r>
+              <w:rPr>
+                <w:rFonts w:ascii="微软雅黑" w:eastAsia="微软雅黑" w:hAnsi="微软雅黑" w:hint="eastAsia"/>
+                <w:szCs w:val="21"/>
               </w:rPr>
               <w:t>S２</w:t>
             </w:r>
             <w:r>
               <w:rPr>
                 <w:rFonts w:ascii="微软雅黑" w:eastAsia="微软雅黑" w:hAnsi="微软雅黑" w:hint="eastAsia"/>
-                <w:sz w:val="24"/>
-                <w:szCs w:val="24"/>
+                <w:szCs w:val="21"/>
               </w:rPr>
               <w:t>（APB）</w:t>
             </w:r>
@@ -4718,23 +4756,21 @@
         </w:tc>
         <w:tc>
           <w:tcPr>
-            <w:tcW w:w="1418" w:type="dxa"/>
-          </w:tcPr>
-          <w:p>
-            <w:pPr>
-              <w:widowControl/>
-              <w:jc w:val="left"/>
-              <w:rPr>
-                <w:rFonts w:ascii="微软雅黑" w:eastAsia="微软雅黑" w:hAnsi="微软雅黑"/>
-                <w:sz w:val="24"/>
-                <w:szCs w:val="24"/>
-              </w:rPr>
-            </w:pPr>
-            <w:r>
-              <w:rPr>
-                <w:rFonts w:ascii="微软雅黑" w:eastAsia="微软雅黑" w:hAnsi="微软雅黑" w:hint="eastAsia"/>
-                <w:sz w:val="24"/>
-                <w:szCs w:val="24"/>
+            <w:tcW w:w="1516" w:type="dxa"/>
+          </w:tcPr>
+          <w:p>
+            <w:pPr>
+              <w:widowControl/>
+              <w:jc w:val="left"/>
+              <w:rPr>
+                <w:rFonts w:ascii="微软雅黑" w:eastAsia="微软雅黑" w:hAnsi="微软雅黑"/>
+                <w:szCs w:val="21"/>
+              </w:rPr>
+            </w:pPr>
+            <w:r>
+              <w:rPr>
+                <w:rFonts w:ascii="微软雅黑" w:eastAsia="微软雅黑" w:hAnsi="微软雅黑" w:hint="eastAsia"/>
+                <w:szCs w:val="21"/>
               </w:rPr>
               <w:t>SS０</w:t>
             </w:r>
@@ -4742,23 +4778,21 @@
         </w:tc>
         <w:tc>
           <w:tcPr>
-            <w:tcW w:w="4048" w:type="dxa"/>
-          </w:tcPr>
-          <w:p>
-            <w:pPr>
-              <w:widowControl/>
-              <w:jc w:val="left"/>
-              <w:rPr>
-                <w:rFonts w:ascii="微软雅黑" w:eastAsia="微软雅黑" w:hAnsi="微软雅黑"/>
-                <w:sz w:val="24"/>
-                <w:szCs w:val="24"/>
-              </w:rPr>
-            </w:pPr>
-            <w:r>
-              <w:rPr>
-                <w:rFonts w:ascii="微软雅黑" w:eastAsia="微软雅黑" w:hAnsi="微软雅黑" w:hint="eastAsia"/>
-                <w:sz w:val="24"/>
-                <w:szCs w:val="24"/>
+            <w:tcW w:w="3808" w:type="dxa"/>
+          </w:tcPr>
+          <w:p>
+            <w:pPr>
+              <w:widowControl/>
+              <w:jc w:val="left"/>
+              <w:rPr>
+                <w:rFonts w:ascii="微软雅黑" w:eastAsia="微软雅黑" w:hAnsi="微软雅黑"/>
+                <w:szCs w:val="21"/>
+              </w:rPr>
+            </w:pPr>
+            <w:r>
+              <w:rPr>
+                <w:rFonts w:ascii="微软雅黑" w:eastAsia="微软雅黑" w:hAnsi="微软雅黑" w:hint="eastAsia"/>
+                <w:szCs w:val="21"/>
               </w:rPr>
               <w:t>I２C收发器</w:t>
             </w:r>
@@ -4768,57 +4802,53 @@
       <w:tr>
         <w:tc>
           <w:tcPr>
-            <w:tcW w:w="2074" w:type="dxa"/>
-            <w:vMerge/>
-          </w:tcPr>
-          <w:p>
-            <w:pPr>
-              <w:widowControl/>
-              <w:jc w:val="left"/>
-              <w:rPr>
-                <w:rFonts w:ascii="微软雅黑" w:eastAsia="微软雅黑" w:hAnsi="微软雅黑"/>
-                <w:sz w:val="24"/>
-                <w:szCs w:val="24"/>
-              </w:rPr>
-            </w:pPr>
-          </w:p>
-        </w:tc>
-        <w:tc>
-          <w:tcPr>
-            <w:tcW w:w="756" w:type="dxa"/>
-            <w:vMerge/>
-          </w:tcPr>
-          <w:p>
-            <w:pPr>
-              <w:widowControl/>
-              <w:jc w:val="left"/>
-              <w:rPr>
-                <w:rFonts w:ascii="微软雅黑" w:eastAsia="微软雅黑" w:hAnsi="微软雅黑"/>
-                <w:sz w:val="24"/>
-                <w:szCs w:val="24"/>
-              </w:rPr>
-            </w:pPr>
-          </w:p>
-        </w:tc>
-        <w:tc>
-          <w:tcPr>
-            <w:tcW w:w="1418" w:type="dxa"/>
-          </w:tcPr>
-          <w:p>
-            <w:pPr>
-              <w:widowControl/>
-              <w:jc w:val="left"/>
-              <w:rPr>
-                <w:rFonts w:ascii="微软雅黑" w:eastAsia="微软雅黑" w:hAnsi="微软雅黑"/>
-                <w:sz w:val="24"/>
-                <w:szCs w:val="24"/>
-              </w:rPr>
-            </w:pPr>
-            <w:r>
-              <w:rPr>
-                <w:rFonts w:ascii="微软雅黑" w:eastAsia="微软雅黑" w:hAnsi="微软雅黑" w:hint="eastAsia"/>
-                <w:sz w:val="24"/>
-                <w:szCs w:val="24"/>
+            <w:tcW w:w="1129" w:type="dxa"/>
+            <w:vMerge/>
+          </w:tcPr>
+          <w:p>
+            <w:pPr>
+              <w:widowControl/>
+              <w:jc w:val="left"/>
+              <w:rPr>
+                <w:rFonts w:ascii="微软雅黑" w:eastAsia="微软雅黑" w:hAnsi="微软雅黑"/>
+                <w:szCs w:val="21"/>
+              </w:rPr>
+            </w:pPr>
+          </w:p>
+        </w:tc>
+        <w:tc>
+          <w:tcPr>
+            <w:tcW w:w="1843" w:type="dxa"/>
+            <w:vMerge/>
+          </w:tcPr>
+          <w:p>
+            <w:pPr>
+              <w:widowControl/>
+              <w:jc w:val="left"/>
+              <w:rPr>
+                <w:rFonts w:ascii="微软雅黑" w:eastAsia="微软雅黑" w:hAnsi="微软雅黑"/>
+                <w:szCs w:val="21"/>
+              </w:rPr>
+            </w:pPr>
+          </w:p>
+        </w:tc>
+        <w:tc>
+          <w:tcPr>
+            <w:tcW w:w="1516" w:type="dxa"/>
+          </w:tcPr>
+          <w:p>
+            <w:pPr>
+              <w:widowControl/>
+              <w:jc w:val="left"/>
+              <w:rPr>
+                <w:rFonts w:ascii="微软雅黑" w:eastAsia="微软雅黑" w:hAnsi="微软雅黑"/>
+                <w:szCs w:val="21"/>
+              </w:rPr>
+            </w:pPr>
+            <w:r>
+              <w:rPr>
+                <w:rFonts w:ascii="微软雅黑" w:eastAsia="微软雅黑" w:hAnsi="微软雅黑" w:hint="eastAsia"/>
+                <w:szCs w:val="21"/>
               </w:rPr>
               <w:t>SS１</w:t>
             </w:r>
@@ -4826,23 +4856,21 @@
         </w:tc>
         <w:tc>
           <w:tcPr>
-            <w:tcW w:w="4048" w:type="dxa"/>
-          </w:tcPr>
-          <w:p>
-            <w:pPr>
-              <w:widowControl/>
-              <w:jc w:val="left"/>
-              <w:rPr>
-                <w:rFonts w:ascii="微软雅黑" w:eastAsia="微软雅黑" w:hAnsi="微软雅黑"/>
-                <w:sz w:val="24"/>
-                <w:szCs w:val="24"/>
-              </w:rPr>
-            </w:pPr>
-            <w:r>
-              <w:rPr>
-                <w:rFonts w:ascii="微软雅黑" w:eastAsia="微软雅黑" w:hAnsi="微软雅黑" w:hint="eastAsia"/>
-                <w:sz w:val="24"/>
-                <w:szCs w:val="24"/>
+            <w:tcW w:w="3808" w:type="dxa"/>
+          </w:tcPr>
+          <w:p>
+            <w:pPr>
+              <w:widowControl/>
+              <w:jc w:val="left"/>
+              <w:rPr>
+                <w:rFonts w:ascii="微软雅黑" w:eastAsia="微软雅黑" w:hAnsi="微软雅黑"/>
+                <w:szCs w:val="21"/>
+              </w:rPr>
+            </w:pPr>
+            <w:r>
+              <w:rPr>
+                <w:rFonts w:ascii="微软雅黑" w:eastAsia="微软雅黑" w:hAnsi="微软雅黑" w:hint="eastAsia"/>
+                <w:szCs w:val="21"/>
               </w:rPr>
               <w:t>UART收发器</w:t>
             </w:r>
@@ -4852,57 +4880,53 @@
       <w:tr>
         <w:tc>
           <w:tcPr>
-            <w:tcW w:w="2074" w:type="dxa"/>
-            <w:vMerge/>
-          </w:tcPr>
-          <w:p>
-            <w:pPr>
-              <w:widowControl/>
-              <w:jc w:val="left"/>
-              <w:rPr>
-                <w:rFonts w:ascii="微软雅黑" w:eastAsia="微软雅黑" w:hAnsi="微软雅黑"/>
-                <w:sz w:val="24"/>
-                <w:szCs w:val="24"/>
-              </w:rPr>
-            </w:pPr>
-          </w:p>
-        </w:tc>
-        <w:tc>
-          <w:tcPr>
-            <w:tcW w:w="756" w:type="dxa"/>
-            <w:vMerge/>
-          </w:tcPr>
-          <w:p>
-            <w:pPr>
-              <w:widowControl/>
-              <w:jc w:val="left"/>
-              <w:rPr>
-                <w:rFonts w:ascii="微软雅黑" w:eastAsia="微软雅黑" w:hAnsi="微软雅黑"/>
-                <w:sz w:val="24"/>
-                <w:szCs w:val="24"/>
-              </w:rPr>
-            </w:pPr>
-          </w:p>
-        </w:tc>
-        <w:tc>
-          <w:tcPr>
-            <w:tcW w:w="1418" w:type="dxa"/>
-          </w:tcPr>
-          <w:p>
-            <w:pPr>
-              <w:widowControl/>
-              <w:jc w:val="left"/>
-              <w:rPr>
-                <w:rFonts w:ascii="微软雅黑" w:eastAsia="微软雅黑" w:hAnsi="微软雅黑"/>
-                <w:sz w:val="24"/>
-                <w:szCs w:val="24"/>
-              </w:rPr>
-            </w:pPr>
-            <w:r>
-              <w:rPr>
-                <w:rFonts w:ascii="微软雅黑" w:eastAsia="微软雅黑" w:hAnsi="微软雅黑" w:hint="eastAsia"/>
-                <w:sz w:val="24"/>
-                <w:szCs w:val="24"/>
+            <w:tcW w:w="1129" w:type="dxa"/>
+            <w:vMerge/>
+          </w:tcPr>
+          <w:p>
+            <w:pPr>
+              <w:widowControl/>
+              <w:jc w:val="left"/>
+              <w:rPr>
+                <w:rFonts w:ascii="微软雅黑" w:eastAsia="微软雅黑" w:hAnsi="微软雅黑"/>
+                <w:szCs w:val="21"/>
+              </w:rPr>
+            </w:pPr>
+          </w:p>
+        </w:tc>
+        <w:tc>
+          <w:tcPr>
+            <w:tcW w:w="1843" w:type="dxa"/>
+            <w:vMerge/>
+          </w:tcPr>
+          <w:p>
+            <w:pPr>
+              <w:widowControl/>
+              <w:jc w:val="left"/>
+              <w:rPr>
+                <w:rFonts w:ascii="微软雅黑" w:eastAsia="微软雅黑" w:hAnsi="微软雅黑"/>
+                <w:szCs w:val="21"/>
+              </w:rPr>
+            </w:pPr>
+          </w:p>
+        </w:tc>
+        <w:tc>
+          <w:tcPr>
+            <w:tcW w:w="1516" w:type="dxa"/>
+          </w:tcPr>
+          <w:p>
+            <w:pPr>
+              <w:widowControl/>
+              <w:jc w:val="left"/>
+              <w:rPr>
+                <w:rFonts w:ascii="微软雅黑" w:eastAsia="微软雅黑" w:hAnsi="微软雅黑"/>
+                <w:szCs w:val="21"/>
+              </w:rPr>
+            </w:pPr>
+            <w:r>
+              <w:rPr>
+                <w:rFonts w:ascii="微软雅黑" w:eastAsia="微软雅黑" w:hAnsi="微软雅黑" w:hint="eastAsia"/>
+                <w:szCs w:val="21"/>
               </w:rPr>
               <w:t>SS２</w:t>
             </w:r>
@@ -4910,39 +4934,35 @@
         </w:tc>
         <w:tc>
           <w:tcPr>
-            <w:tcW w:w="4048" w:type="dxa"/>
-          </w:tcPr>
-          <w:p>
-            <w:pPr>
-              <w:widowControl/>
-              <w:jc w:val="left"/>
-              <w:rPr>
-                <w:rFonts w:ascii="微软雅黑" w:eastAsia="微软雅黑" w:hAnsi="微软雅黑"/>
-                <w:sz w:val="24"/>
-                <w:szCs w:val="24"/>
-              </w:rPr>
-            </w:pPr>
-            <w:r>
-              <w:rPr>
-                <w:rFonts w:ascii="微软雅黑" w:eastAsia="微软雅黑" w:hAnsi="微软雅黑" w:hint="eastAsia"/>
-                <w:sz w:val="24"/>
-                <w:szCs w:val="24"/>
+            <w:tcW w:w="3808" w:type="dxa"/>
+          </w:tcPr>
+          <w:p>
+            <w:pPr>
+              <w:widowControl/>
+              <w:jc w:val="left"/>
+              <w:rPr>
+                <w:rFonts w:ascii="微软雅黑" w:eastAsia="微软雅黑" w:hAnsi="微软雅黑"/>
+                <w:szCs w:val="21"/>
+              </w:rPr>
+            </w:pPr>
+            <w:r>
+              <w:rPr>
+                <w:rFonts w:ascii="微软雅黑" w:eastAsia="微软雅黑" w:hAnsi="微软雅黑" w:hint="eastAsia"/>
+                <w:szCs w:val="21"/>
               </w:rPr>
               <w:t>SPI</w:t>
             </w:r>
             <w:r>
               <w:rPr>
                 <w:rFonts w:ascii="微软雅黑" w:eastAsia="微软雅黑" w:hAnsi="微软雅黑" w:hint="eastAsia"/>
-                <w:sz w:val="24"/>
-                <w:szCs w:val="24"/>
+                <w:szCs w:val="21"/>
               </w:rPr>
               <w:t>／QSPI</w:t>
             </w:r>
             <w:r>
               <w:rPr>
                 <w:rFonts w:ascii="微软雅黑" w:eastAsia="微软雅黑" w:hAnsi="微软雅黑" w:hint="eastAsia"/>
-                <w:sz w:val="24"/>
-                <w:szCs w:val="24"/>
+                <w:szCs w:val="21"/>
               </w:rPr>
               <w:t>收发器</w:t>
             </w:r>
@@ -4952,57 +4972,53 @@
       <w:tr>
         <w:tc>
           <w:tcPr>
-            <w:tcW w:w="2074" w:type="dxa"/>
-            <w:vMerge/>
-          </w:tcPr>
-          <w:p>
-            <w:pPr>
-              <w:widowControl/>
-              <w:jc w:val="left"/>
-              <w:rPr>
-                <w:rFonts w:ascii="微软雅黑" w:eastAsia="微软雅黑" w:hAnsi="微软雅黑"/>
-                <w:sz w:val="24"/>
-                <w:szCs w:val="24"/>
-              </w:rPr>
-            </w:pPr>
-          </w:p>
-        </w:tc>
-        <w:tc>
-          <w:tcPr>
-            <w:tcW w:w="756" w:type="dxa"/>
-            <w:vMerge/>
-          </w:tcPr>
-          <w:p>
-            <w:pPr>
-              <w:widowControl/>
-              <w:jc w:val="left"/>
-              <w:rPr>
-                <w:rFonts w:ascii="微软雅黑" w:eastAsia="微软雅黑" w:hAnsi="微软雅黑"/>
-                <w:sz w:val="24"/>
-                <w:szCs w:val="24"/>
-              </w:rPr>
-            </w:pPr>
-          </w:p>
-        </w:tc>
-        <w:tc>
-          <w:tcPr>
-            <w:tcW w:w="1418" w:type="dxa"/>
-          </w:tcPr>
-          <w:p>
-            <w:pPr>
-              <w:widowControl/>
-              <w:jc w:val="left"/>
-              <w:rPr>
-                <w:rFonts w:ascii="微软雅黑" w:eastAsia="微软雅黑" w:hAnsi="微软雅黑"/>
-                <w:sz w:val="24"/>
-                <w:szCs w:val="24"/>
-              </w:rPr>
-            </w:pPr>
-            <w:r>
-              <w:rPr>
-                <w:rFonts w:ascii="微软雅黑" w:eastAsia="微软雅黑" w:hAnsi="微软雅黑" w:hint="eastAsia"/>
-                <w:sz w:val="24"/>
-                <w:szCs w:val="24"/>
+            <w:tcW w:w="1129" w:type="dxa"/>
+            <w:vMerge/>
+          </w:tcPr>
+          <w:p>
+            <w:pPr>
+              <w:widowControl/>
+              <w:jc w:val="left"/>
+              <w:rPr>
+                <w:rFonts w:ascii="微软雅黑" w:eastAsia="微软雅黑" w:hAnsi="微软雅黑"/>
+                <w:szCs w:val="21"/>
+              </w:rPr>
+            </w:pPr>
+          </w:p>
+        </w:tc>
+        <w:tc>
+          <w:tcPr>
+            <w:tcW w:w="1843" w:type="dxa"/>
+            <w:vMerge/>
+          </w:tcPr>
+          <w:p>
+            <w:pPr>
+              <w:widowControl/>
+              <w:jc w:val="left"/>
+              <w:rPr>
+                <w:rFonts w:ascii="微软雅黑" w:eastAsia="微软雅黑" w:hAnsi="微软雅黑"/>
+                <w:szCs w:val="21"/>
+              </w:rPr>
+            </w:pPr>
+          </w:p>
+        </w:tc>
+        <w:tc>
+          <w:tcPr>
+            <w:tcW w:w="1516" w:type="dxa"/>
+          </w:tcPr>
+          <w:p>
+            <w:pPr>
+              <w:widowControl/>
+              <w:jc w:val="left"/>
+              <w:rPr>
+                <w:rFonts w:ascii="微软雅黑" w:eastAsia="微软雅黑" w:hAnsi="微软雅黑"/>
+                <w:szCs w:val="21"/>
+              </w:rPr>
+            </w:pPr>
+            <w:r>
+              <w:rPr>
+                <w:rFonts w:ascii="微软雅黑" w:eastAsia="微软雅黑" w:hAnsi="微软雅黑" w:hint="eastAsia"/>
+                <w:szCs w:val="21"/>
               </w:rPr>
               <w:t>SS３</w:t>
             </w:r>
@@ -5010,23 +5026,21 @@
         </w:tc>
         <w:tc>
           <w:tcPr>
-            <w:tcW w:w="4048" w:type="dxa"/>
-          </w:tcPr>
-          <w:p>
-            <w:pPr>
-              <w:widowControl/>
-              <w:jc w:val="left"/>
-              <w:rPr>
-                <w:rFonts w:ascii="微软雅黑" w:eastAsia="微软雅黑" w:hAnsi="微软雅黑"/>
-                <w:sz w:val="24"/>
-                <w:szCs w:val="24"/>
-              </w:rPr>
-            </w:pPr>
-            <w:r>
-              <w:rPr>
-                <w:rFonts w:ascii="微软雅黑" w:eastAsia="微软雅黑" w:hAnsi="微软雅黑" w:hint="eastAsia"/>
-                <w:sz w:val="24"/>
-                <w:szCs w:val="24"/>
+            <w:tcW w:w="3808" w:type="dxa"/>
+          </w:tcPr>
+          <w:p>
+            <w:pPr>
+              <w:widowControl/>
+              <w:jc w:val="left"/>
+              <w:rPr>
+                <w:rFonts w:ascii="微软雅黑" w:eastAsia="微软雅黑" w:hAnsi="微软雅黑"/>
+                <w:szCs w:val="21"/>
+              </w:rPr>
+            </w:pPr>
+            <w:r>
+              <w:rPr>
+                <w:rFonts w:ascii="微软雅黑" w:eastAsia="微软雅黑" w:hAnsi="微软雅黑" w:hint="eastAsia"/>
+                <w:szCs w:val="21"/>
               </w:rPr>
               <w:t>USB收发器</w:t>
             </w:r>
@@ -5036,57 +5050,53 @@
       <w:tr>
         <w:tc>
           <w:tcPr>
-            <w:tcW w:w="2074" w:type="dxa"/>
-            <w:vMerge/>
-          </w:tcPr>
-          <w:p>
-            <w:pPr>
-              <w:widowControl/>
-              <w:jc w:val="left"/>
-              <w:rPr>
-                <w:rFonts w:ascii="微软雅黑" w:eastAsia="微软雅黑" w:hAnsi="微软雅黑"/>
-                <w:sz w:val="24"/>
-                <w:szCs w:val="24"/>
-              </w:rPr>
-            </w:pPr>
-          </w:p>
-        </w:tc>
-        <w:tc>
-          <w:tcPr>
-            <w:tcW w:w="756" w:type="dxa"/>
-            <w:vMerge/>
-          </w:tcPr>
-          <w:p>
-            <w:pPr>
-              <w:widowControl/>
-              <w:jc w:val="left"/>
-              <w:rPr>
-                <w:rFonts w:ascii="微软雅黑" w:eastAsia="微软雅黑" w:hAnsi="微软雅黑"/>
-                <w:sz w:val="24"/>
-                <w:szCs w:val="24"/>
-              </w:rPr>
-            </w:pPr>
-          </w:p>
-        </w:tc>
-        <w:tc>
-          <w:tcPr>
-            <w:tcW w:w="1418" w:type="dxa"/>
-          </w:tcPr>
-          <w:p>
-            <w:pPr>
-              <w:widowControl/>
-              <w:jc w:val="left"/>
-              <w:rPr>
-                <w:rFonts w:ascii="微软雅黑" w:eastAsia="微软雅黑" w:hAnsi="微软雅黑"/>
-                <w:sz w:val="24"/>
-                <w:szCs w:val="24"/>
-              </w:rPr>
-            </w:pPr>
-            <w:r>
-              <w:rPr>
-                <w:rFonts w:ascii="微软雅黑" w:eastAsia="微软雅黑" w:hAnsi="微软雅黑" w:hint="eastAsia"/>
-                <w:sz w:val="24"/>
-                <w:szCs w:val="24"/>
+            <w:tcW w:w="1129" w:type="dxa"/>
+            <w:vMerge/>
+          </w:tcPr>
+          <w:p>
+            <w:pPr>
+              <w:widowControl/>
+              <w:jc w:val="left"/>
+              <w:rPr>
+                <w:rFonts w:ascii="微软雅黑" w:eastAsia="微软雅黑" w:hAnsi="微软雅黑"/>
+                <w:szCs w:val="21"/>
+              </w:rPr>
+            </w:pPr>
+          </w:p>
+        </w:tc>
+        <w:tc>
+          <w:tcPr>
+            <w:tcW w:w="1843" w:type="dxa"/>
+            <w:vMerge/>
+          </w:tcPr>
+          <w:p>
+            <w:pPr>
+              <w:widowControl/>
+              <w:jc w:val="left"/>
+              <w:rPr>
+                <w:rFonts w:ascii="微软雅黑" w:eastAsia="微软雅黑" w:hAnsi="微软雅黑"/>
+                <w:szCs w:val="21"/>
+              </w:rPr>
+            </w:pPr>
+          </w:p>
+        </w:tc>
+        <w:tc>
+          <w:tcPr>
+            <w:tcW w:w="1516" w:type="dxa"/>
+          </w:tcPr>
+          <w:p>
+            <w:pPr>
+              <w:widowControl/>
+              <w:jc w:val="left"/>
+              <w:rPr>
+                <w:rFonts w:ascii="微软雅黑" w:eastAsia="微软雅黑" w:hAnsi="微软雅黑"/>
+                <w:szCs w:val="21"/>
+              </w:rPr>
+            </w:pPr>
+            <w:r>
+              <w:rPr>
+                <w:rFonts w:ascii="微软雅黑" w:eastAsia="微软雅黑" w:hAnsi="微软雅黑" w:hint="eastAsia"/>
+                <w:szCs w:val="21"/>
               </w:rPr>
               <w:t>SS４</w:t>
             </w:r>
@@ -5094,23 +5104,21 @@
         </w:tc>
         <w:tc>
           <w:tcPr>
-            <w:tcW w:w="4048" w:type="dxa"/>
-          </w:tcPr>
-          <w:p>
-            <w:pPr>
-              <w:widowControl/>
-              <w:jc w:val="left"/>
-              <w:rPr>
-                <w:rFonts w:ascii="微软雅黑" w:eastAsia="微软雅黑" w:hAnsi="微软雅黑"/>
-                <w:sz w:val="24"/>
-                <w:szCs w:val="24"/>
-              </w:rPr>
-            </w:pPr>
-            <w:r>
-              <w:rPr>
-                <w:rFonts w:ascii="微软雅黑" w:eastAsia="微软雅黑" w:hAnsi="微软雅黑" w:hint="eastAsia"/>
-                <w:sz w:val="24"/>
-                <w:szCs w:val="24"/>
+            <w:tcW w:w="3808" w:type="dxa"/>
+          </w:tcPr>
+          <w:p>
+            <w:pPr>
+              <w:widowControl/>
+              <w:jc w:val="left"/>
+              <w:rPr>
+                <w:rFonts w:ascii="微软雅黑" w:eastAsia="微软雅黑" w:hAnsi="微软雅黑"/>
+                <w:szCs w:val="21"/>
+              </w:rPr>
+            </w:pPr>
+            <w:r>
+              <w:rPr>
+                <w:rFonts w:ascii="微软雅黑" w:eastAsia="微软雅黑" w:hAnsi="微软雅黑" w:hint="eastAsia"/>
+                <w:szCs w:val="21"/>
               </w:rPr>
               <w:t>DMA控制器配置寄存器</w:t>
             </w:r>
@@ -5120,57 +5128,53 @@
       <w:tr>
         <w:tc>
           <w:tcPr>
-            <w:tcW w:w="2074" w:type="dxa"/>
-            <w:vMerge/>
-          </w:tcPr>
-          <w:p>
-            <w:pPr>
-              <w:widowControl/>
-              <w:jc w:val="left"/>
-              <w:rPr>
-                <w:rFonts w:ascii="微软雅黑" w:eastAsia="微软雅黑" w:hAnsi="微软雅黑"/>
-                <w:sz w:val="24"/>
-                <w:szCs w:val="24"/>
-              </w:rPr>
-            </w:pPr>
-          </w:p>
-        </w:tc>
-        <w:tc>
-          <w:tcPr>
-            <w:tcW w:w="756" w:type="dxa"/>
-            <w:vMerge/>
-          </w:tcPr>
-          <w:p>
-            <w:pPr>
-              <w:widowControl/>
-              <w:jc w:val="left"/>
-              <w:rPr>
-                <w:rFonts w:ascii="微软雅黑" w:eastAsia="微软雅黑" w:hAnsi="微软雅黑"/>
-                <w:sz w:val="24"/>
-                <w:szCs w:val="24"/>
-              </w:rPr>
-            </w:pPr>
-          </w:p>
-        </w:tc>
-        <w:tc>
-          <w:tcPr>
-            <w:tcW w:w="1418" w:type="dxa"/>
-          </w:tcPr>
-          <w:p>
-            <w:pPr>
-              <w:widowControl/>
-              <w:jc w:val="left"/>
-              <w:rPr>
-                <w:rFonts w:ascii="微软雅黑" w:eastAsia="微软雅黑" w:hAnsi="微软雅黑"/>
-                <w:sz w:val="24"/>
-                <w:szCs w:val="24"/>
-              </w:rPr>
-            </w:pPr>
-            <w:r>
-              <w:rPr>
-                <w:rFonts w:ascii="微软雅黑" w:eastAsia="微软雅黑" w:hAnsi="微软雅黑" w:hint="eastAsia"/>
-                <w:sz w:val="24"/>
-                <w:szCs w:val="24"/>
+            <w:tcW w:w="1129" w:type="dxa"/>
+            <w:vMerge/>
+          </w:tcPr>
+          <w:p>
+            <w:pPr>
+              <w:widowControl/>
+              <w:jc w:val="left"/>
+              <w:rPr>
+                <w:rFonts w:ascii="微软雅黑" w:eastAsia="微软雅黑" w:hAnsi="微软雅黑"/>
+                <w:szCs w:val="21"/>
+              </w:rPr>
+            </w:pPr>
+          </w:p>
+        </w:tc>
+        <w:tc>
+          <w:tcPr>
+            <w:tcW w:w="1843" w:type="dxa"/>
+            <w:vMerge/>
+          </w:tcPr>
+          <w:p>
+            <w:pPr>
+              <w:widowControl/>
+              <w:jc w:val="left"/>
+              <w:rPr>
+                <w:rFonts w:ascii="微软雅黑" w:eastAsia="微软雅黑" w:hAnsi="微软雅黑"/>
+                <w:szCs w:val="21"/>
+              </w:rPr>
+            </w:pPr>
+          </w:p>
+        </w:tc>
+        <w:tc>
+          <w:tcPr>
+            <w:tcW w:w="1516" w:type="dxa"/>
+          </w:tcPr>
+          <w:p>
+            <w:pPr>
+              <w:widowControl/>
+              <w:jc w:val="left"/>
+              <w:rPr>
+                <w:rFonts w:ascii="微软雅黑" w:eastAsia="微软雅黑" w:hAnsi="微软雅黑"/>
+                <w:szCs w:val="21"/>
+              </w:rPr>
+            </w:pPr>
+            <w:r>
+              <w:rPr>
+                <w:rFonts w:ascii="微软雅黑" w:eastAsia="微软雅黑" w:hAnsi="微软雅黑" w:hint="eastAsia"/>
+                <w:szCs w:val="21"/>
               </w:rPr>
               <w:t>SS５</w:t>
             </w:r>
@@ -5178,23 +5182,21 @@
         </w:tc>
         <w:tc>
           <w:tcPr>
-            <w:tcW w:w="4048" w:type="dxa"/>
-          </w:tcPr>
-          <w:p>
-            <w:pPr>
-              <w:widowControl/>
-              <w:jc w:val="left"/>
-              <w:rPr>
-                <w:rFonts w:ascii="微软雅黑" w:eastAsia="微软雅黑" w:hAnsi="微软雅黑"/>
-                <w:sz w:val="24"/>
-                <w:szCs w:val="24"/>
-              </w:rPr>
-            </w:pPr>
-            <w:r>
-              <w:rPr>
-                <w:rFonts w:ascii="微软雅黑" w:eastAsia="微软雅黑" w:hAnsi="微软雅黑" w:hint="eastAsia"/>
-                <w:sz w:val="24"/>
-                <w:szCs w:val="24"/>
+            <w:tcW w:w="3808" w:type="dxa"/>
+          </w:tcPr>
+          <w:p>
+            <w:pPr>
+              <w:widowControl/>
+              <w:jc w:val="left"/>
+              <w:rPr>
+                <w:rFonts w:ascii="微软雅黑" w:eastAsia="微软雅黑" w:hAnsi="微软雅黑"/>
+                <w:szCs w:val="21"/>
+              </w:rPr>
+            </w:pPr>
+            <w:r>
+              <w:rPr>
+                <w:rFonts w:ascii="微软雅黑" w:eastAsia="微软雅黑" w:hAnsi="微软雅黑" w:hint="eastAsia"/>
+                <w:szCs w:val="21"/>
               </w:rPr>
               <w:t>内存控制器配置寄存器</w:t>
             </w:r>
@@ -5204,57 +5206,53 @@
       <w:tr>
         <w:tc>
           <w:tcPr>
-            <w:tcW w:w="2074" w:type="dxa"/>
-            <w:vMerge/>
-          </w:tcPr>
-          <w:p>
-            <w:pPr>
-              <w:widowControl/>
-              <w:jc w:val="left"/>
-              <w:rPr>
-                <w:rFonts w:ascii="微软雅黑" w:eastAsia="微软雅黑" w:hAnsi="微软雅黑"/>
-                <w:sz w:val="24"/>
-                <w:szCs w:val="24"/>
-              </w:rPr>
-            </w:pPr>
-          </w:p>
-        </w:tc>
-        <w:tc>
-          <w:tcPr>
-            <w:tcW w:w="756" w:type="dxa"/>
-            <w:vMerge/>
-          </w:tcPr>
-          <w:p>
-            <w:pPr>
-              <w:widowControl/>
-              <w:jc w:val="left"/>
-              <w:rPr>
-                <w:rFonts w:ascii="微软雅黑" w:eastAsia="微软雅黑" w:hAnsi="微软雅黑"/>
-                <w:sz w:val="24"/>
-                <w:szCs w:val="24"/>
-              </w:rPr>
-            </w:pPr>
-          </w:p>
-        </w:tc>
-        <w:tc>
-          <w:tcPr>
-            <w:tcW w:w="1418" w:type="dxa"/>
-          </w:tcPr>
-          <w:p>
-            <w:pPr>
-              <w:widowControl/>
-              <w:jc w:val="left"/>
-              <w:rPr>
-                <w:rFonts w:ascii="微软雅黑" w:eastAsia="微软雅黑" w:hAnsi="微软雅黑"/>
-                <w:sz w:val="24"/>
-                <w:szCs w:val="24"/>
-              </w:rPr>
-            </w:pPr>
-            <w:r>
-              <w:rPr>
-                <w:rFonts w:ascii="微软雅黑" w:eastAsia="微软雅黑" w:hAnsi="微软雅黑" w:hint="eastAsia"/>
-                <w:sz w:val="24"/>
-                <w:szCs w:val="24"/>
+            <w:tcW w:w="1129" w:type="dxa"/>
+            <w:vMerge/>
+          </w:tcPr>
+          <w:p>
+            <w:pPr>
+              <w:widowControl/>
+              <w:jc w:val="left"/>
+              <w:rPr>
+                <w:rFonts w:ascii="微软雅黑" w:eastAsia="微软雅黑" w:hAnsi="微软雅黑"/>
+                <w:szCs w:val="21"/>
+              </w:rPr>
+            </w:pPr>
+          </w:p>
+        </w:tc>
+        <w:tc>
+          <w:tcPr>
+            <w:tcW w:w="1843" w:type="dxa"/>
+            <w:vMerge/>
+          </w:tcPr>
+          <w:p>
+            <w:pPr>
+              <w:widowControl/>
+              <w:jc w:val="left"/>
+              <w:rPr>
+                <w:rFonts w:ascii="微软雅黑" w:eastAsia="微软雅黑" w:hAnsi="微软雅黑"/>
+                <w:szCs w:val="21"/>
+              </w:rPr>
+            </w:pPr>
+          </w:p>
+        </w:tc>
+        <w:tc>
+          <w:tcPr>
+            <w:tcW w:w="1516" w:type="dxa"/>
+          </w:tcPr>
+          <w:p>
+            <w:pPr>
+              <w:widowControl/>
+              <w:jc w:val="left"/>
+              <w:rPr>
+                <w:rFonts w:ascii="微软雅黑" w:eastAsia="微软雅黑" w:hAnsi="微软雅黑"/>
+                <w:szCs w:val="21"/>
+              </w:rPr>
+            </w:pPr>
+            <w:r>
+              <w:rPr>
+                <w:rFonts w:ascii="微软雅黑" w:eastAsia="微软雅黑" w:hAnsi="微软雅黑" w:hint="eastAsia"/>
+                <w:szCs w:val="21"/>
               </w:rPr>
               <w:t>SS６</w:t>
             </w:r>
@@ -5262,23 +5260,21 @@
         </w:tc>
         <w:tc>
           <w:tcPr>
-            <w:tcW w:w="4048" w:type="dxa"/>
-          </w:tcPr>
-          <w:p>
-            <w:pPr>
-              <w:widowControl/>
-              <w:jc w:val="left"/>
-              <w:rPr>
-                <w:rFonts w:ascii="微软雅黑" w:eastAsia="微软雅黑" w:hAnsi="微软雅黑"/>
-                <w:sz w:val="24"/>
-                <w:szCs w:val="24"/>
-              </w:rPr>
-            </w:pPr>
-            <w:r>
-              <w:rPr>
-                <w:rFonts w:ascii="微软雅黑" w:eastAsia="微软雅黑" w:hAnsi="微软雅黑" w:hint="eastAsia"/>
-                <w:sz w:val="24"/>
-                <w:szCs w:val="24"/>
+            <w:tcW w:w="3808" w:type="dxa"/>
+          </w:tcPr>
+          <w:p>
+            <w:pPr>
+              <w:widowControl/>
+              <w:jc w:val="left"/>
+              <w:rPr>
+                <w:rFonts w:ascii="微软雅黑" w:eastAsia="微软雅黑" w:hAnsi="微软雅黑"/>
+                <w:szCs w:val="21"/>
+              </w:rPr>
+            </w:pPr>
+            <w:r>
+              <w:rPr>
+                <w:rFonts w:ascii="微软雅黑" w:eastAsia="微软雅黑" w:hAnsi="微软雅黑" w:hint="eastAsia"/>
+                <w:szCs w:val="21"/>
               </w:rPr>
               <w:t>中断控制器</w:t>
             </w:r>
@@ -5288,57 +5284,53 @@
       <w:tr>
         <w:tc>
           <w:tcPr>
-            <w:tcW w:w="2074" w:type="dxa"/>
-            <w:vMerge/>
-          </w:tcPr>
-          <w:p>
-            <w:pPr>
-              <w:widowControl/>
-              <w:jc w:val="left"/>
-              <w:rPr>
-                <w:rFonts w:ascii="微软雅黑" w:eastAsia="微软雅黑" w:hAnsi="微软雅黑"/>
-                <w:sz w:val="24"/>
-                <w:szCs w:val="24"/>
-              </w:rPr>
-            </w:pPr>
-          </w:p>
-        </w:tc>
-        <w:tc>
-          <w:tcPr>
-            <w:tcW w:w="756" w:type="dxa"/>
-            <w:vMerge/>
-          </w:tcPr>
-          <w:p>
-            <w:pPr>
-              <w:widowControl/>
-              <w:jc w:val="left"/>
-              <w:rPr>
-                <w:rFonts w:ascii="微软雅黑" w:eastAsia="微软雅黑" w:hAnsi="微软雅黑"/>
-                <w:sz w:val="24"/>
-                <w:szCs w:val="24"/>
-              </w:rPr>
-            </w:pPr>
-          </w:p>
-        </w:tc>
-        <w:tc>
-          <w:tcPr>
-            <w:tcW w:w="1418" w:type="dxa"/>
-          </w:tcPr>
-          <w:p>
-            <w:pPr>
-              <w:widowControl/>
-              <w:jc w:val="left"/>
-              <w:rPr>
-                <w:rFonts w:ascii="微软雅黑" w:eastAsia="微软雅黑" w:hAnsi="微软雅黑"/>
-                <w:sz w:val="24"/>
-                <w:szCs w:val="24"/>
-              </w:rPr>
-            </w:pPr>
-            <w:r>
-              <w:rPr>
-                <w:rFonts w:ascii="微软雅黑" w:eastAsia="微软雅黑" w:hAnsi="微软雅黑" w:hint="eastAsia"/>
-                <w:sz w:val="24"/>
-                <w:szCs w:val="24"/>
+            <w:tcW w:w="1129" w:type="dxa"/>
+            <w:vMerge/>
+          </w:tcPr>
+          <w:p>
+            <w:pPr>
+              <w:widowControl/>
+              <w:jc w:val="left"/>
+              <w:rPr>
+                <w:rFonts w:ascii="微软雅黑" w:eastAsia="微软雅黑" w:hAnsi="微软雅黑"/>
+                <w:szCs w:val="21"/>
+              </w:rPr>
+            </w:pPr>
+          </w:p>
+        </w:tc>
+        <w:tc>
+          <w:tcPr>
+            <w:tcW w:w="1843" w:type="dxa"/>
+            <w:vMerge/>
+          </w:tcPr>
+          <w:p>
+            <w:pPr>
+              <w:widowControl/>
+              <w:jc w:val="left"/>
+              <w:rPr>
+                <w:rFonts w:ascii="微软雅黑" w:eastAsia="微软雅黑" w:hAnsi="微软雅黑"/>
+                <w:szCs w:val="21"/>
+              </w:rPr>
+            </w:pPr>
+          </w:p>
+        </w:tc>
+        <w:tc>
+          <w:tcPr>
+            <w:tcW w:w="1516" w:type="dxa"/>
+          </w:tcPr>
+          <w:p>
+            <w:pPr>
+              <w:widowControl/>
+              <w:jc w:val="left"/>
+              <w:rPr>
+                <w:rFonts w:ascii="微软雅黑" w:eastAsia="微软雅黑" w:hAnsi="微软雅黑"/>
+                <w:szCs w:val="21"/>
+              </w:rPr>
+            </w:pPr>
+            <w:r>
+              <w:rPr>
+                <w:rFonts w:ascii="微软雅黑" w:eastAsia="微软雅黑" w:hAnsi="微软雅黑" w:hint="eastAsia"/>
+                <w:szCs w:val="21"/>
               </w:rPr>
               <w:t>SS７</w:t>
             </w:r>
@@ -5346,23 +5338,21 @@
         </w:tc>
         <w:tc>
           <w:tcPr>
-            <w:tcW w:w="4048" w:type="dxa"/>
-          </w:tcPr>
-          <w:p>
-            <w:pPr>
-              <w:widowControl/>
-              <w:jc w:val="left"/>
-              <w:rPr>
-                <w:rFonts w:ascii="微软雅黑" w:eastAsia="微软雅黑" w:hAnsi="微软雅黑"/>
-                <w:sz w:val="24"/>
-                <w:szCs w:val="24"/>
-              </w:rPr>
-            </w:pPr>
-            <w:r>
-              <w:rPr>
-                <w:rFonts w:ascii="微软雅黑" w:eastAsia="微软雅黑" w:hAnsi="微软雅黑" w:hint="eastAsia"/>
-                <w:sz w:val="24"/>
-                <w:szCs w:val="24"/>
+            <w:tcW w:w="3808" w:type="dxa"/>
+          </w:tcPr>
+          <w:p>
+            <w:pPr>
+              <w:widowControl/>
+              <w:jc w:val="left"/>
+              <w:rPr>
+                <w:rFonts w:ascii="微软雅黑" w:eastAsia="微软雅黑" w:hAnsi="微软雅黑"/>
+                <w:szCs w:val="21"/>
+              </w:rPr>
+            </w:pPr>
+            <w:r>
+              <w:rPr>
+                <w:rFonts w:ascii="微软雅黑" w:eastAsia="微软雅黑" w:hAnsi="微软雅黑" w:hint="eastAsia"/>
+                <w:szCs w:val="21"/>
               </w:rPr>
               <w:t>定时器组</w:t>
             </w:r>
@@ -5372,57 +5362,53 @@
       <w:tr>
         <w:tc>
           <w:tcPr>
-            <w:tcW w:w="2074" w:type="dxa"/>
-            <w:vMerge/>
-          </w:tcPr>
-          <w:p>
-            <w:pPr>
-              <w:widowControl/>
-              <w:jc w:val="left"/>
-              <w:rPr>
-                <w:rFonts w:ascii="微软雅黑" w:eastAsia="微软雅黑" w:hAnsi="微软雅黑"/>
-                <w:sz w:val="24"/>
-                <w:szCs w:val="24"/>
-              </w:rPr>
-            </w:pPr>
-          </w:p>
-        </w:tc>
-        <w:tc>
-          <w:tcPr>
-            <w:tcW w:w="756" w:type="dxa"/>
-            <w:vMerge/>
-          </w:tcPr>
-          <w:p>
-            <w:pPr>
-              <w:widowControl/>
-              <w:jc w:val="left"/>
-              <w:rPr>
-                <w:rFonts w:ascii="微软雅黑" w:eastAsia="微软雅黑" w:hAnsi="微软雅黑"/>
-                <w:sz w:val="24"/>
-                <w:szCs w:val="24"/>
-              </w:rPr>
-            </w:pPr>
-          </w:p>
-        </w:tc>
-        <w:tc>
-          <w:tcPr>
-            <w:tcW w:w="1418" w:type="dxa"/>
-          </w:tcPr>
-          <w:p>
-            <w:pPr>
-              <w:widowControl/>
-              <w:jc w:val="left"/>
-              <w:rPr>
-                <w:rFonts w:ascii="微软雅黑" w:eastAsia="微软雅黑" w:hAnsi="微软雅黑"/>
-                <w:sz w:val="24"/>
-                <w:szCs w:val="24"/>
-              </w:rPr>
-            </w:pPr>
-            <w:r>
-              <w:rPr>
-                <w:rFonts w:ascii="微软雅黑" w:eastAsia="微软雅黑" w:hAnsi="微软雅黑" w:hint="eastAsia"/>
-                <w:sz w:val="24"/>
-                <w:szCs w:val="24"/>
+            <w:tcW w:w="1129" w:type="dxa"/>
+            <w:vMerge/>
+          </w:tcPr>
+          <w:p>
+            <w:pPr>
+              <w:widowControl/>
+              <w:jc w:val="left"/>
+              <w:rPr>
+                <w:rFonts w:ascii="微软雅黑" w:eastAsia="微软雅黑" w:hAnsi="微软雅黑"/>
+                <w:szCs w:val="21"/>
+              </w:rPr>
+            </w:pPr>
+          </w:p>
+        </w:tc>
+        <w:tc>
+          <w:tcPr>
+            <w:tcW w:w="1843" w:type="dxa"/>
+            <w:vMerge/>
+          </w:tcPr>
+          <w:p>
+            <w:pPr>
+              <w:widowControl/>
+              <w:jc w:val="left"/>
+              <w:rPr>
+                <w:rFonts w:ascii="微软雅黑" w:eastAsia="微软雅黑" w:hAnsi="微软雅黑"/>
+                <w:szCs w:val="21"/>
+              </w:rPr>
+            </w:pPr>
+          </w:p>
+        </w:tc>
+        <w:tc>
+          <w:tcPr>
+            <w:tcW w:w="1516" w:type="dxa"/>
+          </w:tcPr>
+          <w:p>
+            <w:pPr>
+              <w:widowControl/>
+              <w:jc w:val="left"/>
+              <w:rPr>
+                <w:rFonts w:ascii="微软雅黑" w:eastAsia="微软雅黑" w:hAnsi="微软雅黑"/>
+                <w:szCs w:val="21"/>
+              </w:rPr>
+            </w:pPr>
+            <w:r>
+              <w:rPr>
+                <w:rFonts w:ascii="微软雅黑" w:eastAsia="微软雅黑" w:hAnsi="微软雅黑" w:hint="eastAsia"/>
+                <w:szCs w:val="21"/>
               </w:rPr>
               <w:t>SS８</w:t>
             </w:r>
@@ -5430,23 +5416,21 @@
         </w:tc>
         <w:tc>
           <w:tcPr>
-            <w:tcW w:w="4048" w:type="dxa"/>
-          </w:tcPr>
-          <w:p>
-            <w:pPr>
-              <w:widowControl/>
-              <w:jc w:val="left"/>
-              <w:rPr>
-                <w:rFonts w:ascii="微软雅黑" w:eastAsia="微软雅黑" w:hAnsi="微软雅黑"/>
-                <w:sz w:val="24"/>
-                <w:szCs w:val="24"/>
-              </w:rPr>
-            </w:pPr>
-            <w:r>
-              <w:rPr>
-                <w:rFonts w:ascii="微软雅黑" w:eastAsia="微软雅黑" w:hAnsi="微软雅黑" w:hint="eastAsia"/>
-                <w:sz w:val="24"/>
-                <w:szCs w:val="24"/>
+            <w:tcW w:w="3808" w:type="dxa"/>
+          </w:tcPr>
+          <w:p>
+            <w:pPr>
+              <w:widowControl/>
+              <w:jc w:val="left"/>
+              <w:rPr>
+                <w:rFonts w:ascii="微软雅黑" w:eastAsia="微软雅黑" w:hAnsi="微软雅黑"/>
+                <w:szCs w:val="21"/>
+              </w:rPr>
+            </w:pPr>
+            <w:r>
+              <w:rPr>
+                <w:rFonts w:ascii="微软雅黑" w:eastAsia="微软雅黑" w:hAnsi="微软雅黑" w:hint="eastAsia"/>
+                <w:szCs w:val="21"/>
               </w:rPr>
               <w:t>GPIO</w:t>
             </w:r>
@@ -5456,57 +5440,53 @@
       <w:tr>
         <w:tc>
           <w:tcPr>
-            <w:tcW w:w="2074" w:type="dxa"/>
-            <w:vMerge/>
-          </w:tcPr>
-          <w:p>
-            <w:pPr>
-              <w:widowControl/>
-              <w:jc w:val="left"/>
-              <w:rPr>
-                <w:rFonts w:ascii="微软雅黑" w:eastAsia="微软雅黑" w:hAnsi="微软雅黑"/>
-                <w:sz w:val="24"/>
-                <w:szCs w:val="24"/>
-              </w:rPr>
-            </w:pPr>
-          </w:p>
-        </w:tc>
-        <w:tc>
-          <w:tcPr>
-            <w:tcW w:w="756" w:type="dxa"/>
-            <w:vMerge/>
-          </w:tcPr>
-          <w:p>
-            <w:pPr>
-              <w:widowControl/>
-              <w:jc w:val="left"/>
-              <w:rPr>
-                <w:rFonts w:ascii="微软雅黑" w:eastAsia="微软雅黑" w:hAnsi="微软雅黑"/>
-                <w:sz w:val="24"/>
-                <w:szCs w:val="24"/>
-              </w:rPr>
-            </w:pPr>
-          </w:p>
-        </w:tc>
-        <w:tc>
-          <w:tcPr>
-            <w:tcW w:w="1418" w:type="dxa"/>
-          </w:tcPr>
-          <w:p>
-            <w:pPr>
-              <w:widowControl/>
-              <w:jc w:val="left"/>
-              <w:rPr>
-                <w:rFonts w:ascii="微软雅黑" w:eastAsia="微软雅黑" w:hAnsi="微软雅黑"/>
-                <w:sz w:val="24"/>
-                <w:szCs w:val="24"/>
-              </w:rPr>
-            </w:pPr>
-            <w:r>
-              <w:rPr>
-                <w:rFonts w:ascii="微软雅黑" w:eastAsia="微软雅黑" w:hAnsi="微软雅黑" w:hint="eastAsia"/>
-                <w:sz w:val="24"/>
-                <w:szCs w:val="24"/>
+            <w:tcW w:w="1129" w:type="dxa"/>
+            <w:vMerge/>
+          </w:tcPr>
+          <w:p>
+            <w:pPr>
+              <w:widowControl/>
+              <w:jc w:val="left"/>
+              <w:rPr>
+                <w:rFonts w:ascii="微软雅黑" w:eastAsia="微软雅黑" w:hAnsi="微软雅黑"/>
+                <w:szCs w:val="21"/>
+              </w:rPr>
+            </w:pPr>
+          </w:p>
+        </w:tc>
+        <w:tc>
+          <w:tcPr>
+            <w:tcW w:w="1843" w:type="dxa"/>
+            <w:vMerge/>
+          </w:tcPr>
+          <w:p>
+            <w:pPr>
+              <w:widowControl/>
+              <w:jc w:val="left"/>
+              <w:rPr>
+                <w:rFonts w:ascii="微软雅黑" w:eastAsia="微软雅黑" w:hAnsi="微软雅黑"/>
+                <w:szCs w:val="21"/>
+              </w:rPr>
+            </w:pPr>
+          </w:p>
+        </w:tc>
+        <w:tc>
+          <w:tcPr>
+            <w:tcW w:w="1516" w:type="dxa"/>
+          </w:tcPr>
+          <w:p>
+            <w:pPr>
+              <w:widowControl/>
+              <w:jc w:val="left"/>
+              <w:rPr>
+                <w:rFonts w:ascii="微软雅黑" w:eastAsia="微软雅黑" w:hAnsi="微软雅黑"/>
+                <w:szCs w:val="21"/>
+              </w:rPr>
+            </w:pPr>
+            <w:r>
+              <w:rPr>
+                <w:rFonts w:ascii="微软雅黑" w:eastAsia="微软雅黑" w:hAnsi="微软雅黑" w:hint="eastAsia"/>
+                <w:szCs w:val="21"/>
               </w:rPr>
               <w:t>SS９</w:t>
             </w:r>
@@ -5514,75 +5494,70 @@
         </w:tc>
         <w:tc>
           <w:tcPr>
-            <w:tcW w:w="4048" w:type="dxa"/>
-          </w:tcPr>
-          <w:p>
-            <w:pPr>
-              <w:widowControl/>
-              <w:jc w:val="left"/>
-              <w:rPr>
-                <w:rFonts w:ascii="微软雅黑" w:eastAsia="微软雅黑" w:hAnsi="微软雅黑"/>
-                <w:sz w:val="24"/>
-                <w:szCs w:val="24"/>
-              </w:rPr>
-            </w:pPr>
-          </w:p>
-        </w:tc>
-      </w:tr>
-      <w:tr>
-        <w:tc>
-          <w:tcPr>
-            <w:tcW w:w="2074" w:type="dxa"/>
-            <w:vMerge/>
-          </w:tcPr>
-          <w:p>
-            <w:pPr>
-              <w:widowControl/>
-              <w:jc w:val="left"/>
-              <w:rPr>
-                <w:rFonts w:ascii="微软雅黑" w:eastAsia="微软雅黑" w:hAnsi="微软雅黑"/>
-                <w:sz w:val="24"/>
-                <w:szCs w:val="24"/>
-              </w:rPr>
-            </w:pPr>
-          </w:p>
-        </w:tc>
-        <w:tc>
-          <w:tcPr>
-            <w:tcW w:w="756" w:type="dxa"/>
-            <w:vMerge/>
-          </w:tcPr>
-          <w:p>
-            <w:pPr>
-              <w:widowControl/>
-              <w:jc w:val="left"/>
-              <w:rPr>
-                <w:rFonts w:ascii="微软雅黑" w:eastAsia="微软雅黑" w:hAnsi="微软雅黑"/>
-                <w:sz w:val="24"/>
-                <w:szCs w:val="24"/>
-              </w:rPr>
-            </w:pPr>
-          </w:p>
-        </w:tc>
-        <w:tc>
-          <w:tcPr>
-            <w:tcW w:w="1418" w:type="dxa"/>
-          </w:tcPr>
-          <w:p>
-            <w:pPr>
-              <w:widowControl/>
-              <w:jc w:val="left"/>
-              <w:rPr>
-                <w:rFonts w:ascii="微软雅黑" w:eastAsia="微软雅黑" w:hAnsi="微软雅黑"/>
-                <w:sz w:val="24"/>
-                <w:szCs w:val="24"/>
-              </w:rPr>
-            </w:pPr>
-            <w:r>
-              <w:rPr>
-                <w:rFonts w:ascii="微软雅黑" w:eastAsia="微软雅黑" w:hAnsi="微软雅黑" w:hint="eastAsia"/>
-                <w:sz w:val="24"/>
-                <w:szCs w:val="24"/>
+            <w:tcW w:w="3808" w:type="dxa"/>
+          </w:tcPr>
+          <w:p>
+            <w:pPr>
+              <w:widowControl/>
+              <w:jc w:val="left"/>
+              <w:rPr>
+                <w:rFonts w:ascii="微软雅黑" w:eastAsia="微软雅黑" w:hAnsi="微软雅黑"/>
+                <w:szCs w:val="21"/>
+              </w:rPr>
+            </w:pPr>
+          </w:p>
+        </w:tc>
+      </w:tr>
+      <w:tr>
+        <w:tc>
+          <w:tcPr>
+            <w:tcW w:w="1129" w:type="dxa"/>
+            <w:vMerge/>
+          </w:tcPr>
+          <w:p>
+            <w:pPr>
+              <w:widowControl/>
+              <w:jc w:val="left"/>
+              <w:rPr>
+                <w:rFonts w:ascii="微软雅黑" w:eastAsia="微软雅黑" w:hAnsi="微软雅黑"/>
+                <w:szCs w:val="21"/>
+              </w:rPr>
+            </w:pPr>
+          </w:p>
+        </w:tc>
+        <w:tc>
+          <w:tcPr>
+            <w:tcW w:w="1843" w:type="dxa"/>
+            <w:vMerge/>
+          </w:tcPr>
+          <w:p>
+            <w:pPr>
+              <w:widowControl/>
+              <w:jc w:val="left"/>
+              <w:rPr>
+                <w:rFonts w:ascii="微软雅黑" w:eastAsia="微软雅黑" w:hAnsi="微软雅黑"/>
+                <w:szCs w:val="21"/>
+              </w:rPr>
+            </w:pPr>
+          </w:p>
+        </w:tc>
+        <w:tc>
+          <w:tcPr>
+            <w:tcW w:w="1516" w:type="dxa"/>
+          </w:tcPr>
+          <w:p>
+            <w:pPr>
+              <w:widowControl/>
+              <w:jc w:val="left"/>
+              <w:rPr>
+                <w:rFonts w:ascii="微软雅黑" w:eastAsia="微软雅黑" w:hAnsi="微软雅黑"/>
+                <w:szCs w:val="21"/>
+              </w:rPr>
+            </w:pPr>
+            <w:r>
+              <w:rPr>
+                <w:rFonts w:ascii="微软雅黑" w:eastAsia="微软雅黑" w:hAnsi="微软雅黑" w:hint="eastAsia"/>
+                <w:szCs w:val="21"/>
               </w:rPr>
               <w:t>SS１０</w:t>
             </w:r>
@@ -5590,75 +5565,91 @@
         </w:tc>
         <w:tc>
           <w:tcPr>
-            <w:tcW w:w="4048" w:type="dxa"/>
-          </w:tcPr>
-          <w:p>
-            <w:pPr>
-              <w:widowControl/>
-              <w:jc w:val="left"/>
-              <w:rPr>
-                <w:rFonts w:ascii="微软雅黑" w:eastAsia="微软雅黑" w:hAnsi="微软雅黑"/>
-                <w:sz w:val="24"/>
-                <w:szCs w:val="24"/>
-              </w:rPr>
-            </w:pPr>
-          </w:p>
-        </w:tc>
-      </w:tr>
-      <w:tr>
-        <w:tc>
-          <w:tcPr>
-            <w:tcW w:w="2074" w:type="dxa"/>
-            <w:vMerge/>
-          </w:tcPr>
-          <w:p>
-            <w:pPr>
-              <w:widowControl/>
-              <w:jc w:val="left"/>
-              <w:rPr>
-                <w:rFonts w:ascii="微软雅黑" w:eastAsia="微软雅黑" w:hAnsi="微软雅黑"/>
-                <w:sz w:val="24"/>
-                <w:szCs w:val="24"/>
-              </w:rPr>
-            </w:pPr>
-          </w:p>
-        </w:tc>
-        <w:tc>
-          <w:tcPr>
-            <w:tcW w:w="756" w:type="dxa"/>
-            <w:vMerge/>
-          </w:tcPr>
-          <w:p>
-            <w:pPr>
-              <w:widowControl/>
-              <w:jc w:val="left"/>
-              <w:rPr>
-                <w:rFonts w:ascii="微软雅黑" w:eastAsia="微软雅黑" w:hAnsi="微软雅黑"/>
-                <w:sz w:val="24"/>
-                <w:szCs w:val="24"/>
-              </w:rPr>
-            </w:pPr>
-          </w:p>
-        </w:tc>
-        <w:tc>
-          <w:tcPr>
-            <w:tcW w:w="1418" w:type="dxa"/>
-          </w:tcPr>
-          <w:p>
-            <w:pPr>
-              <w:widowControl/>
-              <w:jc w:val="left"/>
-              <w:rPr>
-                <w:rFonts w:ascii="微软雅黑" w:eastAsia="微软雅黑" w:hAnsi="微软雅黑"/>
-                <w:sz w:val="24"/>
-                <w:szCs w:val="24"/>
-              </w:rPr>
-            </w:pPr>
-            <w:r>
-              <w:rPr>
-                <w:rFonts w:ascii="微软雅黑" w:eastAsia="微软雅黑" w:hAnsi="微软雅黑" w:hint="eastAsia"/>
-                <w:sz w:val="24"/>
-                <w:szCs w:val="24"/>
+            <w:tcW w:w="3808" w:type="dxa"/>
+          </w:tcPr>
+          <w:p>
+            <w:pPr>
+              <w:widowControl/>
+              <w:jc w:val="left"/>
+              <w:rPr>
+                <w:rFonts w:ascii="微软雅黑" w:eastAsia="微软雅黑" w:hAnsi="微软雅黑"/>
+                <w:szCs w:val="21"/>
+              </w:rPr>
+            </w:pPr>
+            <w:r>
+              <w:rPr>
+                <w:rFonts w:ascii="微软雅黑" w:eastAsia="微软雅黑" w:hAnsi="微软雅黑" w:hint="eastAsia"/>
+                <w:szCs w:val="21"/>
+              </w:rPr>
+              <w:t>N</w:t>
+            </w:r>
+            <w:r>
+              <w:rPr>
+                <w:rFonts w:ascii="微软雅黑" w:eastAsia="微软雅黑" w:hAnsi="微软雅黑"/>
+                <w:szCs w:val="21"/>
+              </w:rPr>
+              <w:t>UMA</w:t>
+            </w:r>
+            <w:r>
+              <w:rPr>
+                <w:rFonts w:ascii="微软雅黑" w:eastAsia="微软雅黑" w:hAnsi="微软雅黑" w:hint="eastAsia"/>
+                <w:szCs w:val="21"/>
+              </w:rPr>
+              <w:t>界面控制器</w:t>
+            </w:r>
+          </w:p>
+        </w:tc>
+      </w:tr>
+      <w:tr>
+        <w:tc>
+          <w:tcPr>
+            <w:tcW w:w="1129" w:type="dxa"/>
+            <w:vMerge/>
+          </w:tcPr>
+          <w:p>
+            <w:pPr>
+              <w:widowControl/>
+              <w:jc w:val="left"/>
+              <w:rPr>
+                <w:rFonts w:ascii="微软雅黑" w:eastAsia="微软雅黑" w:hAnsi="微软雅黑"/>
+                <w:szCs w:val="21"/>
+              </w:rPr>
+            </w:pPr>
+          </w:p>
+        </w:tc>
+        <w:tc>
+          <w:tcPr>
+            <w:tcW w:w="1843" w:type="dxa"/>
+            <w:vMerge/>
+          </w:tcPr>
+          <w:p>
+            <w:pPr>
+              <w:widowControl/>
+              <w:jc w:val="left"/>
+              <w:rPr>
+                <w:rFonts w:ascii="微软雅黑" w:eastAsia="微软雅黑" w:hAnsi="微软雅黑"/>
+                <w:szCs w:val="21"/>
+              </w:rPr>
+            </w:pPr>
+          </w:p>
+        </w:tc>
+        <w:tc>
+          <w:tcPr>
+            <w:tcW w:w="1516" w:type="dxa"/>
+          </w:tcPr>
+          <w:p>
+            <w:pPr>
+              <w:widowControl/>
+              <w:jc w:val="left"/>
+              <w:rPr>
+                <w:rFonts w:ascii="微软雅黑" w:eastAsia="微软雅黑" w:hAnsi="微软雅黑"/>
+                <w:szCs w:val="21"/>
+              </w:rPr>
+            </w:pPr>
+            <w:r>
+              <w:rPr>
+                <w:rFonts w:ascii="微软雅黑" w:eastAsia="微软雅黑" w:hAnsi="微软雅黑" w:hint="eastAsia"/>
+                <w:szCs w:val="21"/>
               </w:rPr>
               <w:t>SS１１</w:t>
             </w:r>
@@ -5666,152 +5657,143 @@
         </w:tc>
         <w:tc>
           <w:tcPr>
-            <w:tcW w:w="4048" w:type="dxa"/>
-          </w:tcPr>
-          <w:p>
-            <w:pPr>
-              <w:widowControl/>
-              <w:jc w:val="left"/>
-              <w:rPr>
-                <w:rFonts w:ascii="微软雅黑" w:eastAsia="微软雅黑" w:hAnsi="微软雅黑"/>
-                <w:sz w:val="24"/>
-                <w:szCs w:val="24"/>
-              </w:rPr>
-            </w:pPr>
-          </w:p>
-        </w:tc>
-      </w:tr>
-      <w:tr>
-        <w:tc>
-          <w:tcPr>
-            <w:tcW w:w="2074" w:type="dxa"/>
-            <w:vMerge/>
-          </w:tcPr>
-          <w:p>
-            <w:pPr>
-              <w:widowControl/>
-              <w:jc w:val="left"/>
-              <w:rPr>
-                <w:rFonts w:ascii="微软雅黑" w:eastAsia="微软雅黑" w:hAnsi="微软雅黑"/>
-                <w:sz w:val="24"/>
-                <w:szCs w:val="24"/>
-              </w:rPr>
-            </w:pPr>
-          </w:p>
-        </w:tc>
-        <w:tc>
-          <w:tcPr>
-            <w:tcW w:w="756" w:type="dxa"/>
-            <w:vMerge/>
-          </w:tcPr>
-          <w:p>
-            <w:pPr>
-              <w:widowControl/>
-              <w:jc w:val="left"/>
-              <w:rPr>
-                <w:rFonts w:ascii="微软雅黑" w:eastAsia="微软雅黑" w:hAnsi="微软雅黑"/>
-                <w:sz w:val="24"/>
-                <w:szCs w:val="24"/>
-              </w:rPr>
-            </w:pPr>
-          </w:p>
-        </w:tc>
-        <w:tc>
-          <w:tcPr>
-            <w:tcW w:w="1418" w:type="dxa"/>
-          </w:tcPr>
-          <w:p>
-            <w:pPr>
-              <w:widowControl/>
-              <w:jc w:val="left"/>
-              <w:rPr>
-                <w:rFonts w:ascii="微软雅黑" w:eastAsia="微软雅黑" w:hAnsi="微软雅黑"/>
-                <w:sz w:val="24"/>
-                <w:szCs w:val="24"/>
-              </w:rPr>
-            </w:pPr>
-          </w:p>
-        </w:tc>
-        <w:tc>
-          <w:tcPr>
-            <w:tcW w:w="4048" w:type="dxa"/>
-          </w:tcPr>
-          <w:p>
-            <w:pPr>
-              <w:widowControl/>
-              <w:jc w:val="left"/>
-              <w:rPr>
-                <w:rFonts w:ascii="微软雅黑" w:eastAsia="微软雅黑" w:hAnsi="微软雅黑"/>
-                <w:sz w:val="24"/>
-                <w:szCs w:val="24"/>
-              </w:rPr>
-            </w:pPr>
-          </w:p>
-        </w:tc>
-      </w:tr>
-      <w:tr>
-        <w:tc>
-          <w:tcPr>
-            <w:tcW w:w="2074" w:type="dxa"/>
-            <w:vMerge/>
-          </w:tcPr>
-          <w:p>
-            <w:pPr>
-              <w:widowControl/>
-              <w:jc w:val="left"/>
-              <w:rPr>
-                <w:rFonts w:ascii="微软雅黑" w:eastAsia="微软雅黑" w:hAnsi="微软雅黑"/>
-                <w:sz w:val="24"/>
-                <w:szCs w:val="24"/>
-              </w:rPr>
-            </w:pPr>
-          </w:p>
-        </w:tc>
-        <w:tc>
-          <w:tcPr>
-            <w:tcW w:w="756" w:type="dxa"/>
-            <w:vMerge/>
-          </w:tcPr>
-          <w:p>
-            <w:pPr>
-              <w:widowControl/>
-              <w:jc w:val="left"/>
-              <w:rPr>
-                <w:rFonts w:ascii="微软雅黑" w:eastAsia="微软雅黑" w:hAnsi="微软雅黑"/>
-                <w:sz w:val="24"/>
-                <w:szCs w:val="24"/>
-              </w:rPr>
-            </w:pPr>
-          </w:p>
-        </w:tc>
-        <w:tc>
-          <w:tcPr>
-            <w:tcW w:w="1418" w:type="dxa"/>
-          </w:tcPr>
-          <w:p>
-            <w:pPr>
-              <w:widowControl/>
-              <w:jc w:val="left"/>
-              <w:rPr>
-                <w:rFonts w:ascii="微软雅黑" w:eastAsia="微软雅黑" w:hAnsi="微软雅黑"/>
-                <w:sz w:val="24"/>
-                <w:szCs w:val="24"/>
-              </w:rPr>
-            </w:pPr>
-          </w:p>
-        </w:tc>
-        <w:tc>
-          <w:tcPr>
-            <w:tcW w:w="4048" w:type="dxa"/>
-          </w:tcPr>
-          <w:p>
-            <w:pPr>
-              <w:widowControl/>
-              <w:jc w:val="left"/>
-              <w:rPr>
-                <w:rFonts w:ascii="微软雅黑" w:eastAsia="微软雅黑" w:hAnsi="微软雅黑"/>
-                <w:sz w:val="24"/>
-                <w:szCs w:val="24"/>
+            <w:tcW w:w="3808" w:type="dxa"/>
+          </w:tcPr>
+          <w:p>
+            <w:pPr>
+              <w:widowControl/>
+              <w:jc w:val="left"/>
+              <w:rPr>
+                <w:rFonts w:ascii="微软雅黑" w:eastAsia="微软雅黑" w:hAnsi="微软雅黑"/>
+                <w:szCs w:val="21"/>
+              </w:rPr>
+            </w:pPr>
+          </w:p>
+        </w:tc>
+      </w:tr>
+      <w:tr>
+        <w:tc>
+          <w:tcPr>
+            <w:tcW w:w="1129" w:type="dxa"/>
+            <w:vMerge/>
+          </w:tcPr>
+          <w:p>
+            <w:pPr>
+              <w:widowControl/>
+              <w:jc w:val="left"/>
+              <w:rPr>
+                <w:rFonts w:ascii="微软雅黑" w:eastAsia="微软雅黑" w:hAnsi="微软雅黑"/>
+                <w:szCs w:val="21"/>
+              </w:rPr>
+            </w:pPr>
+          </w:p>
+        </w:tc>
+        <w:tc>
+          <w:tcPr>
+            <w:tcW w:w="1843" w:type="dxa"/>
+            <w:vMerge/>
+          </w:tcPr>
+          <w:p>
+            <w:pPr>
+              <w:widowControl/>
+              <w:jc w:val="left"/>
+              <w:rPr>
+                <w:rFonts w:ascii="微软雅黑" w:eastAsia="微软雅黑" w:hAnsi="微软雅黑"/>
+                <w:szCs w:val="21"/>
+              </w:rPr>
+            </w:pPr>
+          </w:p>
+        </w:tc>
+        <w:tc>
+          <w:tcPr>
+            <w:tcW w:w="1516" w:type="dxa"/>
+          </w:tcPr>
+          <w:p>
+            <w:pPr>
+              <w:widowControl/>
+              <w:jc w:val="left"/>
+              <w:rPr>
+                <w:rFonts w:ascii="微软雅黑" w:eastAsia="微软雅黑" w:hAnsi="微软雅黑"/>
+                <w:szCs w:val="21"/>
+              </w:rPr>
+            </w:pPr>
+          </w:p>
+        </w:tc>
+        <w:tc>
+          <w:tcPr>
+            <w:tcW w:w="3808" w:type="dxa"/>
+          </w:tcPr>
+          <w:p>
+            <w:pPr>
+              <w:widowControl/>
+              <w:jc w:val="left"/>
+              <w:rPr>
+                <w:rFonts w:ascii="微软雅黑" w:eastAsia="微软雅黑" w:hAnsi="微软雅黑"/>
+                <w:szCs w:val="21"/>
+              </w:rPr>
+            </w:pPr>
+          </w:p>
+        </w:tc>
+      </w:tr>
+      <w:tr>
+        <w:tc>
+          <w:tcPr>
+            <w:tcW w:w="1129" w:type="dxa"/>
+            <w:vMerge/>
+          </w:tcPr>
+          <w:p>
+            <w:pPr>
+              <w:widowControl/>
+              <w:jc w:val="left"/>
+              <w:rPr>
+                <w:rFonts w:ascii="微软雅黑" w:eastAsia="微软雅黑" w:hAnsi="微软雅黑"/>
+                <w:szCs w:val="21"/>
+              </w:rPr>
+            </w:pPr>
+          </w:p>
+        </w:tc>
+        <w:tc>
+          <w:tcPr>
+            <w:tcW w:w="1843" w:type="dxa"/>
+            <w:vMerge/>
+          </w:tcPr>
+          <w:p>
+            <w:pPr>
+              <w:widowControl/>
+              <w:jc w:val="left"/>
+              <w:rPr>
+                <w:rFonts w:ascii="微软雅黑" w:eastAsia="微软雅黑" w:hAnsi="微软雅黑"/>
+                <w:szCs w:val="21"/>
+              </w:rPr>
+            </w:pPr>
+          </w:p>
+        </w:tc>
+        <w:tc>
+          <w:tcPr>
+            <w:tcW w:w="1516" w:type="dxa"/>
+          </w:tcPr>
+          <w:p>
+            <w:pPr>
+              <w:widowControl/>
+              <w:jc w:val="left"/>
+              <w:rPr>
+                <w:rFonts w:ascii="微软雅黑" w:eastAsia="微软雅黑" w:hAnsi="微软雅黑"/>
+                <w:szCs w:val="21"/>
+              </w:rPr>
+            </w:pPr>
+          </w:p>
+        </w:tc>
+        <w:tc>
+          <w:tcPr>
+            <w:tcW w:w="3808" w:type="dxa"/>
+          </w:tcPr>
+          <w:p>
+            <w:pPr>
+              <w:widowControl/>
+              <w:jc w:val="left"/>
+              <w:rPr>
+                <w:rFonts w:ascii="微软雅黑" w:eastAsia="微软雅黑" w:hAnsi="微软雅黑"/>
+                <w:szCs w:val="21"/>
               </w:rPr>
             </w:pPr>
           </w:p>

</xml_diff>